<commit_message>
Completed the first part regarding the priority queue questions
</commit_message>
<xml_diff>
--- a/Assignments/Ass9.docx
+++ b/Assignments/Ass9.docx
@@ -13,7 +13,7 @@
           <w:lang w:val="en-US"/>
         </w:rPr>
         <w:drawing>
-          <wp:inline distT="0" distB="0" distL="0" distR="0" wp14:anchorId="7464D689" wp14:editId="5B874299">
+          <wp:inline distT="0" distB="0" distL="0" distR="0" wp14:anchorId="7464D689" wp14:editId="6AE44B1F">
             <wp:extent cx="4149725" cy="539115"/>
             <wp:effectExtent l="19050" t="0" r="3175" b="0"/>
             <wp:docPr id="1" name="Picture 1"/>
@@ -574,6 +574,87 @@
           <w:szCs w:val="24"/>
         </w:rPr>
       </w:pPr>
+      <w:r>
+        <w:rPr>
+          <w:noProof/>
+          <w:sz w:val="24"/>
+          <w:szCs w:val="24"/>
+        </w:rPr>
+        <w:drawing>
+          <wp:anchor distT="0" distB="0" distL="114300" distR="114300" simplePos="0" relativeHeight="251657216" behindDoc="1" locked="0" layoutInCell="1" allowOverlap="1" wp14:anchorId="7C8FB314" wp14:editId="06C0E921">
+            <wp:simplePos x="0" y="0"/>
+            <wp:positionH relativeFrom="column">
+              <wp:posOffset>210160</wp:posOffset>
+            </wp:positionH>
+            <wp:positionV relativeFrom="paragraph">
+              <wp:posOffset>73152</wp:posOffset>
+            </wp:positionV>
+            <wp:extent cx="5628640" cy="3028315"/>
+            <wp:effectExtent l="0" t="0" r="0" b="0"/>
+            <wp:wrapTight wrapText="bothSides">
+              <wp:wrapPolygon edited="0">
+                <wp:start x="0" y="0"/>
+                <wp:lineTo x="0" y="21469"/>
+                <wp:lineTo x="21493" y="21469"/>
+                <wp:lineTo x="21493" y="0"/>
+                <wp:lineTo x="0" y="0"/>
+              </wp:wrapPolygon>
+            </wp:wrapTight>
+            <wp:docPr id="505713565" name="Picture 1" descr="A drawing of a network&#10;&#10;Description automatically generated"/>
+            <wp:cNvGraphicFramePr>
+              <a:graphicFrameLocks xmlns:a="http://schemas.openxmlformats.org/drawingml/2006/main" noChangeAspect="1"/>
+            </wp:cNvGraphicFramePr>
+            <a:graphic xmlns:a="http://schemas.openxmlformats.org/drawingml/2006/main">
+              <a:graphicData uri="http://schemas.openxmlformats.org/drawingml/2006/picture">
+                <pic:pic xmlns:pic="http://schemas.openxmlformats.org/drawingml/2006/picture">
+                  <pic:nvPicPr>
+                    <pic:cNvPr id="505713565" name="Picture 1" descr="A drawing of a network&#10;&#10;Description automatically generated"/>
+                    <pic:cNvPicPr/>
+                  </pic:nvPicPr>
+                  <pic:blipFill>
+                    <a:blip r:embed="rId8">
+                      <a:extLst>
+                        <a:ext uri="{28A0092B-C50C-407E-A947-70E740481C1C}">
+                          <a14:useLocalDpi xmlns:a14="http://schemas.microsoft.com/office/drawing/2010/main" val="0"/>
+                        </a:ext>
+                      </a:extLst>
+                    </a:blip>
+                    <a:stretch>
+                      <a:fillRect/>
+                    </a:stretch>
+                  </pic:blipFill>
+                  <pic:spPr>
+                    <a:xfrm>
+                      <a:off x="0" y="0"/>
+                      <a:ext cx="5628640" cy="3028315"/>
+                    </a:xfrm>
+                    <a:prstGeom prst="rect">
+                      <a:avLst/>
+                    </a:prstGeom>
+                  </pic:spPr>
+                </pic:pic>
+              </a:graphicData>
+            </a:graphic>
+            <wp14:sizeRelH relativeFrom="page">
+              <wp14:pctWidth>0</wp14:pctWidth>
+            </wp14:sizeRelH>
+            <wp14:sizeRelV relativeFrom="page">
+              <wp14:pctHeight>0</wp14:pctHeight>
+            </wp14:sizeRelV>
+          </wp:anchor>
+        </w:drawing>
+      </w:r>
+    </w:p>
+    <w:p>
+      <w:pPr>
+        <w:pStyle w:val="ListParagraph"/>
+        <w:spacing w:line="240" w:lineRule="auto"/>
+        <w:ind w:left="360"/>
+        <w:rPr>
+          <w:sz w:val="24"/>
+          <w:szCs w:val="24"/>
+        </w:rPr>
+      </w:pPr>
     </w:p>
     <w:p>
       <w:pPr>
@@ -632,6 +713,76 @@
           <w:szCs w:val="24"/>
         </w:rPr>
       </w:pPr>
+      <w:r>
+        <w:rPr>
+          <w:noProof/>
+          <w:sz w:val="24"/>
+          <w:szCs w:val="24"/>
+        </w:rPr>
+        <w:drawing>
+          <wp:anchor distT="0" distB="0" distL="114300" distR="114300" simplePos="0" relativeHeight="251662336" behindDoc="1" locked="0" layoutInCell="1" allowOverlap="1" wp14:anchorId="77B7AE41" wp14:editId="53E8287A">
+            <wp:simplePos x="0" y="0"/>
+            <wp:positionH relativeFrom="column">
+              <wp:posOffset>224790</wp:posOffset>
+            </wp:positionH>
+            <wp:positionV relativeFrom="paragraph">
+              <wp:posOffset>137795</wp:posOffset>
+            </wp:positionV>
+            <wp:extent cx="5252085" cy="2875280"/>
+            <wp:effectExtent l="0" t="0" r="0" b="0"/>
+            <wp:wrapTight wrapText="bothSides">
+              <wp:wrapPolygon edited="0">
+                <wp:start x="0" y="0"/>
+                <wp:lineTo x="0" y="21466"/>
+                <wp:lineTo x="21545" y="21466"/>
+                <wp:lineTo x="21545" y="0"/>
+                <wp:lineTo x="0" y="0"/>
+              </wp:wrapPolygon>
+            </wp:wrapTight>
+            <wp:docPr id="1843875478" name="Picture 1" descr="A drawing of a diagram&#10;&#10;Description automatically generated"/>
+            <wp:cNvGraphicFramePr>
+              <a:graphicFrameLocks xmlns:a="http://schemas.openxmlformats.org/drawingml/2006/main" noChangeAspect="1"/>
+            </wp:cNvGraphicFramePr>
+            <a:graphic xmlns:a="http://schemas.openxmlformats.org/drawingml/2006/main">
+              <a:graphicData uri="http://schemas.openxmlformats.org/drawingml/2006/picture">
+                <pic:pic xmlns:pic="http://schemas.openxmlformats.org/drawingml/2006/picture">
+                  <pic:nvPicPr>
+                    <pic:cNvPr id="1843875478" name="Picture 1" descr="A drawing of a diagram&#10;&#10;Description automatically generated"/>
+                    <pic:cNvPicPr/>
+                  </pic:nvPicPr>
+                  <pic:blipFill>
+                    <a:blip r:embed="rId9" cstate="print">
+                      <a:extLst>
+                        <a:ext uri="{28A0092B-C50C-407E-A947-70E740481C1C}">
+                          <a14:useLocalDpi xmlns:a14="http://schemas.microsoft.com/office/drawing/2010/main" val="0"/>
+                        </a:ext>
+                      </a:extLst>
+                    </a:blip>
+                    <a:stretch>
+                      <a:fillRect/>
+                    </a:stretch>
+                  </pic:blipFill>
+                  <pic:spPr>
+                    <a:xfrm>
+                      <a:off x="0" y="0"/>
+                      <a:ext cx="5252085" cy="2875280"/>
+                    </a:xfrm>
+                    <a:prstGeom prst="rect">
+                      <a:avLst/>
+                    </a:prstGeom>
+                  </pic:spPr>
+                </pic:pic>
+              </a:graphicData>
+            </a:graphic>
+            <wp14:sizeRelH relativeFrom="page">
+              <wp14:pctWidth>0</wp14:pctWidth>
+            </wp14:sizeRelH>
+            <wp14:sizeRelV relativeFrom="page">
+              <wp14:pctHeight>0</wp14:pctHeight>
+            </wp14:sizeRelV>
+          </wp:anchor>
+        </w:drawing>
+      </w:r>
     </w:p>
     <w:p>
       <w:pPr>
@@ -651,6 +802,7 @@
           <w:sz w:val="24"/>
           <w:szCs w:val="24"/>
         </w:rPr>
+        <w:lastRenderedPageBreak/>
         <w:t xml:space="preserve">Repeat </w:t>
       </w:r>
       <w:r>
@@ -719,9 +871,8 @@
     </w:p>
     <w:p>
       <w:pPr>
-        <w:spacing w:line="240" w:lineRule="auto"/>
-        <w:rPr>
-          <w:b/>
+        <w:pStyle w:val="ListParagraph"/>
+        <w:rPr>
           <w:sz w:val="24"/>
           <w:szCs w:val="24"/>
         </w:rPr>
@@ -729,6 +880,109 @@
     </w:p>
     <w:p>
       <w:pPr>
+        <w:pStyle w:val="ListParagraph"/>
+        <w:spacing w:line="240" w:lineRule="auto"/>
+        <w:ind w:left="360"/>
+        <w:rPr>
+          <w:sz w:val="24"/>
+          <w:szCs w:val="24"/>
+        </w:rPr>
+      </w:pPr>
+      <w:r>
+        <w:rPr>
+          <w:sz w:val="24"/>
+          <w:szCs w:val="24"/>
+        </w:rPr>
+        <w:drawing>
+          <wp:inline distT="0" distB="0" distL="0" distR="0" wp14:anchorId="3CE230CC" wp14:editId="4C835014">
+            <wp:extent cx="6309360" cy="3557905"/>
+            <wp:effectExtent l="0" t="0" r="0" b="0"/>
+            <wp:docPr id="266438587" name="Picture 1" descr="A drawing of a diagram&#10;&#10;Description automatically generated"/>
+            <wp:cNvGraphicFramePr>
+              <a:graphicFrameLocks xmlns:a="http://schemas.openxmlformats.org/drawingml/2006/main" noChangeAspect="1"/>
+            </wp:cNvGraphicFramePr>
+            <a:graphic xmlns:a="http://schemas.openxmlformats.org/drawingml/2006/main">
+              <a:graphicData uri="http://schemas.openxmlformats.org/drawingml/2006/picture">
+                <pic:pic xmlns:pic="http://schemas.openxmlformats.org/drawingml/2006/picture">
+                  <pic:nvPicPr>
+                    <pic:cNvPr id="266438587" name="Picture 1" descr="A drawing of a diagram&#10;&#10;Description automatically generated"/>
+                    <pic:cNvPicPr/>
+                  </pic:nvPicPr>
+                  <pic:blipFill>
+                    <a:blip r:embed="rId10"/>
+                    <a:stretch>
+                      <a:fillRect/>
+                    </a:stretch>
+                  </pic:blipFill>
+                  <pic:spPr>
+                    <a:xfrm>
+                      <a:off x="0" y="0"/>
+                      <a:ext cx="6309360" cy="3557905"/>
+                    </a:xfrm>
+                    <a:prstGeom prst="rect">
+                      <a:avLst/>
+                    </a:prstGeom>
+                  </pic:spPr>
+                </pic:pic>
+              </a:graphicData>
+            </a:graphic>
+          </wp:inline>
+        </w:drawing>
+      </w:r>
+      <w:r>
+        <w:rPr>
+          <w:sz w:val="24"/>
+          <w:szCs w:val="24"/>
+        </w:rPr>
+        <w:drawing>
+          <wp:inline distT="0" distB="0" distL="0" distR="0" wp14:anchorId="4B18B9FD" wp14:editId="317BF9D2">
+            <wp:extent cx="6309360" cy="2682240"/>
+            <wp:effectExtent l="0" t="0" r="0" b="0"/>
+            <wp:docPr id="1732994942" name="Picture 1" descr="A diagram of numbers and circles&#10;&#10;Description automatically generated"/>
+            <wp:cNvGraphicFramePr>
+              <a:graphicFrameLocks xmlns:a="http://schemas.openxmlformats.org/drawingml/2006/main" noChangeAspect="1"/>
+            </wp:cNvGraphicFramePr>
+            <a:graphic xmlns:a="http://schemas.openxmlformats.org/drawingml/2006/main">
+              <a:graphicData uri="http://schemas.openxmlformats.org/drawingml/2006/picture">
+                <pic:pic xmlns:pic="http://schemas.openxmlformats.org/drawingml/2006/picture">
+                  <pic:nvPicPr>
+                    <pic:cNvPr id="1732994942" name="Picture 1" descr="A diagram of numbers and circles&#10;&#10;Description automatically generated"/>
+                    <pic:cNvPicPr/>
+                  </pic:nvPicPr>
+                  <pic:blipFill>
+                    <a:blip r:embed="rId11"/>
+                    <a:stretch>
+                      <a:fillRect/>
+                    </a:stretch>
+                  </pic:blipFill>
+                  <pic:spPr>
+                    <a:xfrm>
+                      <a:off x="0" y="0"/>
+                      <a:ext cx="6309360" cy="2682240"/>
+                    </a:xfrm>
+                    <a:prstGeom prst="rect">
+                      <a:avLst/>
+                    </a:prstGeom>
+                  </pic:spPr>
+                </pic:pic>
+              </a:graphicData>
+            </a:graphic>
+          </wp:inline>
+        </w:drawing>
+      </w:r>
+    </w:p>
+    <w:p>
+      <w:pPr>
+        <w:spacing w:line="240" w:lineRule="auto"/>
+        <w:rPr>
+          <w:b/>
+          <w:sz w:val="24"/>
+          <w:szCs w:val="24"/>
+        </w:rPr>
+      </w:pPr>
+    </w:p>
+    <w:p>
+      <w:pPr>
         <w:spacing w:line="240" w:lineRule="auto"/>
         <w:rPr>
           <w:b/>
@@ -805,15 +1059,13 @@
         </w:rPr>
         <w:t xml:space="preserve">10, 20, 30, 40, </w:t>
       </w:r>
-      <w:proofErr w:type="gramStart"/>
-      <w:r>
-        <w:rPr>
-          <w:sz w:val="24"/>
-          <w:szCs w:val="24"/>
-        </w:rPr>
-        <w:t>50 ,</w:t>
-      </w:r>
-      <w:proofErr w:type="gramEnd"/>
+      <w:r>
+        <w:rPr>
+          <w:sz w:val="24"/>
+          <w:szCs w:val="24"/>
+        </w:rPr>
+        <w:t>50,</w:t>
+      </w:r>
       <w:r>
         <w:rPr>
           <w:sz w:val="24"/>
@@ -860,6 +1112,7 @@
           <w:sz w:val="24"/>
           <w:szCs w:val="24"/>
         </w:rPr>
+        <w:lastRenderedPageBreak/>
         <w:t>Using a fixed size array of size 17 insert the following numbers into the table using number % table size as the hashing function. Use linear probing to resolve collisions</w:t>
       </w:r>
     </w:p>
@@ -876,23 +1129,7 @@
           <w:sz w:val="24"/>
           <w:szCs w:val="24"/>
         </w:rPr>
-        <w:t xml:space="preserve">11, 23, 31, </w:t>
-      </w:r>
-      <w:proofErr w:type="gramStart"/>
-      <w:r>
-        <w:rPr>
-          <w:sz w:val="24"/>
-          <w:szCs w:val="24"/>
-        </w:rPr>
-        <w:t>43 ,</w:t>
-      </w:r>
-      <w:proofErr w:type="gramEnd"/>
-      <w:r>
-        <w:rPr>
-          <w:sz w:val="24"/>
-          <w:szCs w:val="24"/>
-        </w:rPr>
-        <w:t xml:space="preserve"> 53 , 61, 79, 89 , 97</w:t>
+        <w:t>11, 23, 31, 43 , 53 , 61, 79, 89 , 97</w:t>
       </w:r>
     </w:p>
     <w:p>
@@ -1047,23 +1284,7 @@
           <w:sz w:val="24"/>
           <w:szCs w:val="24"/>
         </w:rPr>
-        <w:t xml:space="preserve">11, 23, 31, 43, 53, 61, 79, </w:t>
-      </w:r>
-      <w:proofErr w:type="gramStart"/>
-      <w:r>
-        <w:rPr>
-          <w:sz w:val="24"/>
-          <w:szCs w:val="24"/>
-        </w:rPr>
-        <w:t>89 ,</w:t>
-      </w:r>
-      <w:proofErr w:type="gramEnd"/>
-      <w:r>
-        <w:rPr>
-          <w:sz w:val="24"/>
-          <w:szCs w:val="24"/>
-        </w:rPr>
-        <w:t xml:space="preserve"> 97</w:t>
+        <w:t>11, 23, 31, 43, 53, 61, 79, 89 , 97</w:t>
       </w:r>
     </w:p>
     <w:p>
@@ -1088,7 +1309,6 @@
           <w:sz w:val="24"/>
           <w:szCs w:val="24"/>
         </w:rPr>
-        <w:lastRenderedPageBreak/>
         <w:t>Problem 6:</w:t>
       </w:r>
     </w:p>
@@ -1184,7 +1404,7 @@
       </w:pPr>
     </w:p>
     <w:sectPr>
-      <w:headerReference w:type="default" r:id="rId8"/>
+      <w:headerReference w:type="default" r:id="rId12"/>
       <w:pgSz w:w="12240" w:h="15840" w:code="1"/>
       <w:pgMar w:top="720" w:right="1080" w:bottom="864" w:left="1224" w:header="706" w:footer="706" w:gutter="0"/>
       <w:cols w:space="720"/>

</xml_diff>

<commit_message>
started the code question and did problem 1,2, 4, 5
</commit_message>
<xml_diff>
--- a/Assignments/Ass9.docx
+++ b/Assignments/Ass9.docx
@@ -347,7 +347,7 @@
           <w:noProof/>
         </w:rPr>
         <w:pict w14:anchorId="58D431F1">
-          <v:rect id="Rectangle 132" o:spid="_x0000_s1036" style="position:absolute;margin-left:-57.2pt;margin-top:0;width:46.8pt;height:77.75pt;z-index:251664384;visibility:visible;mso-wrap-style:square;mso-width-percent:76;mso-height-percent:98;mso-top-percent:23;mso-wrap-distance-left:9pt;mso-wrap-distance-top:0;mso-wrap-distance-right:9pt;mso-wrap-distance-bottom:0;mso-position-horizontal:right;mso-position-horizontal-relative:margin;mso-position-vertical-relative:page;mso-width-percent:76;mso-height-percent:98;mso-top-percent:23;mso-width-relative:page;mso-height-relative:page;v-text-anchor:bottom" o:gfxdata="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" fillcolor="#4f81bd [3204]" stroked="f" strokeweight="2pt">
+          <v:rect id="Rectangle 132" o:spid="_x0000_s1036" style="position:absolute;margin-left:-61.6pt;margin-top:0;width:46.8pt;height:77.75pt;z-index:251664384;visibility:visible;mso-wrap-style:square;mso-width-percent:76;mso-height-percent:98;mso-top-percent:23;mso-wrap-distance-left:9pt;mso-wrap-distance-top:0;mso-wrap-distance-right:9pt;mso-wrap-distance-bottom:0;mso-position-horizontal:right;mso-position-horizontal-relative:margin;mso-position-vertical-relative:page;mso-width-percent:76;mso-height-percent:98;mso-top-percent:23;mso-width-relative:page;mso-height-relative:page;v-text-anchor:bottom" o:gfxdata="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" fillcolor="#4f81bd [3204]" stroked="f" strokeweight="2pt">
             <o:lock v:ext="edit" aspectratio="t"/>
             <v:textbox inset="3.6pt,,3.6pt">
               <w:txbxContent>
@@ -1124,7 +1124,7 @@
           <w:szCs w:val="24"/>
         </w:rPr>
         <w:drawing>
-          <wp:anchor distT="0" distB="0" distL="114300" distR="114300" simplePos="0" relativeHeight="251662336" behindDoc="1" locked="0" layoutInCell="1" allowOverlap="1" wp14:anchorId="77B7AE41" wp14:editId="10580AE4">
+          <wp:anchor distT="0" distB="0" distL="114300" distR="114300" simplePos="0" relativeHeight="251662336" behindDoc="1" locked="0" layoutInCell="1" allowOverlap="1" wp14:anchorId="77B7AE41" wp14:editId="52610F9D">
             <wp:simplePos x="0" y="0"/>
             <wp:positionH relativeFrom="column">
               <wp:posOffset>224790</wp:posOffset>
@@ -1479,21 +1479,382 @@
         </w:rPr>
         <w:t xml:space="preserve"> 60, 70, </w:t>
       </w:r>
-      <w:proofErr w:type="gramStart"/>
-      <w:r>
-        <w:rPr>
-          <w:sz w:val="24"/>
-          <w:szCs w:val="24"/>
-        </w:rPr>
-        <w:t>80 ,</w:t>
-      </w:r>
-      <w:proofErr w:type="gramEnd"/>
+      <w:r>
+        <w:rPr>
+          <w:sz w:val="24"/>
+          <w:szCs w:val="24"/>
+        </w:rPr>
+        <w:t>80,</w:t>
+      </w:r>
       <w:r>
         <w:rPr>
           <w:sz w:val="24"/>
           <w:szCs w:val="24"/>
         </w:rPr>
         <w:t xml:space="preserve"> 90</w:t>
+      </w:r>
+    </w:p>
+    <w:p/>
+    <w:p/>
+    <w:tbl>
+      <w:tblPr>
+        <w:tblStyle w:val="TableGrid"/>
+        <w:tblW w:w="0" w:type="auto"/>
+        <w:tblLook w:val="04A0" w:firstRow="1" w:lastRow="0" w:firstColumn="1" w:lastColumn="0" w:noHBand="0" w:noVBand="1"/>
+      </w:tblPr>
+      <w:tblGrid>
+        <w:gridCol w:w="597"/>
+        <w:gridCol w:w="597"/>
+        <w:gridCol w:w="597"/>
+        <w:gridCol w:w="597"/>
+        <w:gridCol w:w="597"/>
+        <w:gridCol w:w="597"/>
+        <w:gridCol w:w="597"/>
+        <w:gridCol w:w="597"/>
+        <w:gridCol w:w="597"/>
+        <w:gridCol w:w="597"/>
+        <w:gridCol w:w="597"/>
+        <w:gridCol w:w="597"/>
+        <w:gridCol w:w="597"/>
+        <w:gridCol w:w="597"/>
+        <w:gridCol w:w="598"/>
+        <w:gridCol w:w="598"/>
+        <w:gridCol w:w="598"/>
+      </w:tblGrid>
+      <w:tr>
+        <w:tc>
+          <w:tcPr>
+            <w:tcW w:w="597" w:type="dxa"/>
+          </w:tcPr>
+          <w:p>
+            <w:r>
+              <w:lastRenderedPageBreak/>
+              <w:t>0</w:t>
+            </w:r>
+          </w:p>
+        </w:tc>
+        <w:tc>
+          <w:tcPr>
+            <w:tcW w:w="597" w:type="dxa"/>
+          </w:tcPr>
+          <w:p>
+            <w:r>
+              <w:t>1</w:t>
+            </w:r>
+          </w:p>
+        </w:tc>
+        <w:tc>
+          <w:tcPr>
+            <w:tcW w:w="597" w:type="dxa"/>
+          </w:tcPr>
+          <w:p>
+            <w:r>
+              <w:t>2</w:t>
+            </w:r>
+          </w:p>
+        </w:tc>
+        <w:tc>
+          <w:tcPr>
+            <w:tcW w:w="597" w:type="dxa"/>
+          </w:tcPr>
+          <w:p>
+            <w:r>
+              <w:t>3</w:t>
+            </w:r>
+          </w:p>
+        </w:tc>
+        <w:tc>
+          <w:tcPr>
+            <w:tcW w:w="597" w:type="dxa"/>
+          </w:tcPr>
+          <w:p>
+            <w:r>
+              <w:t>4</w:t>
+            </w:r>
+          </w:p>
+        </w:tc>
+        <w:tc>
+          <w:tcPr>
+            <w:tcW w:w="597" w:type="dxa"/>
+          </w:tcPr>
+          <w:p>
+            <w:r>
+              <w:t>5</w:t>
+            </w:r>
+          </w:p>
+        </w:tc>
+        <w:tc>
+          <w:tcPr>
+            <w:tcW w:w="597" w:type="dxa"/>
+          </w:tcPr>
+          <w:p>
+            <w:r>
+              <w:t>6</w:t>
+            </w:r>
+          </w:p>
+        </w:tc>
+        <w:tc>
+          <w:tcPr>
+            <w:tcW w:w="597" w:type="dxa"/>
+          </w:tcPr>
+          <w:p>
+            <w:r>
+              <w:t>7</w:t>
+            </w:r>
+          </w:p>
+        </w:tc>
+        <w:tc>
+          <w:tcPr>
+            <w:tcW w:w="597" w:type="dxa"/>
+          </w:tcPr>
+          <w:p>
+            <w:r>
+              <w:t>8</w:t>
+            </w:r>
+          </w:p>
+        </w:tc>
+        <w:tc>
+          <w:tcPr>
+            <w:tcW w:w="597" w:type="dxa"/>
+          </w:tcPr>
+          <w:p>
+            <w:r>
+              <w:t>9</w:t>
+            </w:r>
+          </w:p>
+        </w:tc>
+        <w:tc>
+          <w:tcPr>
+            <w:tcW w:w="597" w:type="dxa"/>
+          </w:tcPr>
+          <w:p>
+            <w:r>
+              <w:t>10</w:t>
+            </w:r>
+          </w:p>
+        </w:tc>
+        <w:tc>
+          <w:tcPr>
+            <w:tcW w:w="597" w:type="dxa"/>
+          </w:tcPr>
+          <w:p>
+            <w:r>
+              <w:t>11</w:t>
+            </w:r>
+          </w:p>
+        </w:tc>
+        <w:tc>
+          <w:tcPr>
+            <w:tcW w:w="597" w:type="dxa"/>
+          </w:tcPr>
+          <w:p>
+            <w:r>
+              <w:t>12</w:t>
+            </w:r>
+          </w:p>
+        </w:tc>
+        <w:tc>
+          <w:tcPr>
+            <w:tcW w:w="597" w:type="dxa"/>
+          </w:tcPr>
+          <w:p>
+            <w:r>
+              <w:t>13</w:t>
+            </w:r>
+          </w:p>
+        </w:tc>
+        <w:tc>
+          <w:tcPr>
+            <w:tcW w:w="598" w:type="dxa"/>
+          </w:tcPr>
+          <w:p>
+            <w:r>
+              <w:t>14</w:t>
+            </w:r>
+          </w:p>
+        </w:tc>
+        <w:tc>
+          <w:tcPr>
+            <w:tcW w:w="598" w:type="dxa"/>
+          </w:tcPr>
+          <w:p>
+            <w:r>
+              <w:t>15</w:t>
+            </w:r>
+          </w:p>
+        </w:tc>
+        <w:tc>
+          <w:tcPr>
+            <w:tcW w:w="598" w:type="dxa"/>
+          </w:tcPr>
+          <w:p>
+            <w:r>
+              <w:t>16</w:t>
+            </w:r>
+          </w:p>
+        </w:tc>
+      </w:tr>
+      <w:tr>
+        <w:tc>
+          <w:tcPr>
+            <w:tcW w:w="597" w:type="dxa"/>
+          </w:tcPr>
+          <w:p/>
+        </w:tc>
+        <w:tc>
+          <w:tcPr>
+            <w:tcW w:w="597" w:type="dxa"/>
+          </w:tcPr>
+          <w:p/>
+        </w:tc>
+        <w:tc>
+          <w:tcPr>
+            <w:tcW w:w="597" w:type="dxa"/>
+          </w:tcPr>
+          <w:p>
+            <w:r>
+              <w:t>70</w:t>
+            </w:r>
+          </w:p>
+        </w:tc>
+        <w:tc>
+          <w:tcPr>
+            <w:tcW w:w="597" w:type="dxa"/>
+          </w:tcPr>
+          <w:p>
+            <w:r>
+              <w:t>20</w:t>
+            </w:r>
+          </w:p>
+        </w:tc>
+        <w:tc>
+          <w:tcPr>
+            <w:tcW w:w="597" w:type="dxa"/>
+          </w:tcPr>
+          <w:p/>
+        </w:tc>
+        <w:tc>
+          <w:tcPr>
+            <w:tcW w:w="597" w:type="dxa"/>
+          </w:tcPr>
+          <w:p>
+            <w:r>
+              <w:t>90</w:t>
+            </w:r>
+          </w:p>
+        </w:tc>
+        <w:tc>
+          <w:tcPr>
+            <w:tcW w:w="597" w:type="dxa"/>
+          </w:tcPr>
+          <w:p>
+            <w:r>
+              <w:t>40</w:t>
+            </w:r>
+          </w:p>
+        </w:tc>
+        <w:tc>
+          <w:tcPr>
+            <w:tcW w:w="597" w:type="dxa"/>
+          </w:tcPr>
+          <w:p/>
+        </w:tc>
+        <w:tc>
+          <w:tcPr>
+            <w:tcW w:w="597" w:type="dxa"/>
+          </w:tcPr>
+          <w:p/>
+        </w:tc>
+        <w:tc>
+          <w:tcPr>
+            <w:tcW w:w="597" w:type="dxa"/>
+          </w:tcPr>
+          <w:p>
+            <w:r>
+              <w:t>60</w:t>
+            </w:r>
+          </w:p>
+        </w:tc>
+        <w:tc>
+          <w:tcPr>
+            <w:tcW w:w="597" w:type="dxa"/>
+          </w:tcPr>
+          <w:p>
+            <w:r>
+              <w:t>10</w:t>
+            </w:r>
+          </w:p>
+        </w:tc>
+        <w:tc>
+          <w:tcPr>
+            <w:tcW w:w="597" w:type="dxa"/>
+          </w:tcPr>
+          <w:p/>
+        </w:tc>
+        <w:tc>
+          <w:tcPr>
+            <w:tcW w:w="597" w:type="dxa"/>
+          </w:tcPr>
+          <w:p>
+            <w:r>
+              <w:t>80</w:t>
+            </w:r>
+          </w:p>
+        </w:tc>
+        <w:tc>
+          <w:tcPr>
+            <w:tcW w:w="597" w:type="dxa"/>
+          </w:tcPr>
+          <w:p>
+            <w:r>
+              <w:t>30</w:t>
+            </w:r>
+          </w:p>
+        </w:tc>
+        <w:tc>
+          <w:tcPr>
+            <w:tcW w:w="598" w:type="dxa"/>
+          </w:tcPr>
+          <w:p/>
+        </w:tc>
+        <w:tc>
+          <w:tcPr>
+            <w:tcW w:w="598" w:type="dxa"/>
+          </w:tcPr>
+          <w:p/>
+        </w:tc>
+        <w:tc>
+          <w:tcPr>
+            <w:tcW w:w="598" w:type="dxa"/>
+          </w:tcPr>
+          <w:p>
+            <w:r>
+              <w:t>50</w:t>
+            </w:r>
+          </w:p>
+        </w:tc>
+      </w:tr>
+    </w:tbl>
+    <w:p>
+      <w:r>
+        <w:t>No collisions</w:t>
+      </w:r>
+    </w:p>
+    <w:p/>
+    <w:p>
+      <w:pPr>
+        <w:spacing w:line="240" w:lineRule="auto"/>
+        <w:rPr>
+          <w:sz w:val="24"/>
+          <w:szCs w:val="24"/>
+        </w:rPr>
+      </w:pPr>
+      <w:r>
+        <w:rPr>
+          <w:sz w:val="24"/>
+          <w:szCs w:val="24"/>
+        </w:rPr>
+        <w:t>Problem 2:</w:t>
       </w:r>
     </w:p>
     <w:p>
@@ -1504,6 +1865,13 @@
           <w:szCs w:val="24"/>
         </w:rPr>
       </w:pPr>
+      <w:r>
+        <w:rPr>
+          <w:sz w:val="24"/>
+          <w:szCs w:val="24"/>
+        </w:rPr>
+        <w:t>Using a fixed size array of size 17 insert the following numbers into the table using number % table size as the hashing function. Use linear probing to resolve collisions</w:t>
+      </w:r>
     </w:p>
     <w:p>
       <w:pPr>
@@ -1518,8 +1886,721 @@
           <w:sz w:val="24"/>
           <w:szCs w:val="24"/>
         </w:rPr>
-        <w:t>Problem 2:</w:t>
-      </w:r>
+        <w:t xml:space="preserve">11, 23, 31, </w:t>
+      </w:r>
+      <w:proofErr w:type="gramStart"/>
+      <w:r>
+        <w:rPr>
+          <w:sz w:val="24"/>
+          <w:szCs w:val="24"/>
+        </w:rPr>
+        <w:t>43 ,</w:t>
+      </w:r>
+      <w:proofErr w:type="gramEnd"/>
+      <w:r>
+        <w:rPr>
+          <w:sz w:val="24"/>
+          <w:szCs w:val="24"/>
+        </w:rPr>
+        <w:t xml:space="preserve"> 53 , 61, 79, 89 , 97</w:t>
+      </w:r>
+    </w:p>
+    <w:tbl>
+      <w:tblPr>
+        <w:tblStyle w:val="TableGrid"/>
+        <w:tblW w:w="0" w:type="auto"/>
+        <w:tblLook w:val="04A0" w:firstRow="1" w:lastRow="0" w:firstColumn="1" w:lastColumn="0" w:noHBand="0" w:noVBand="1"/>
+      </w:tblPr>
+      <w:tblGrid>
+        <w:gridCol w:w="597"/>
+        <w:gridCol w:w="597"/>
+        <w:gridCol w:w="597"/>
+        <w:gridCol w:w="597"/>
+        <w:gridCol w:w="597"/>
+        <w:gridCol w:w="597"/>
+        <w:gridCol w:w="597"/>
+        <w:gridCol w:w="597"/>
+        <w:gridCol w:w="597"/>
+        <w:gridCol w:w="597"/>
+        <w:gridCol w:w="597"/>
+        <w:gridCol w:w="597"/>
+        <w:gridCol w:w="597"/>
+        <w:gridCol w:w="597"/>
+        <w:gridCol w:w="598"/>
+        <w:gridCol w:w="598"/>
+        <w:gridCol w:w="598"/>
+      </w:tblGrid>
+      <w:tr>
+        <w:tc>
+          <w:tcPr>
+            <w:tcW w:w="597" w:type="dxa"/>
+          </w:tcPr>
+          <w:p>
+            <w:pPr>
+              <w:spacing w:line="240" w:lineRule="auto"/>
+              <w:rPr>
+                <w:sz w:val="24"/>
+                <w:szCs w:val="24"/>
+              </w:rPr>
+            </w:pPr>
+            <w:r>
+              <w:rPr>
+                <w:sz w:val="24"/>
+                <w:szCs w:val="24"/>
+              </w:rPr>
+              <w:t>0</w:t>
+            </w:r>
+          </w:p>
+        </w:tc>
+        <w:tc>
+          <w:tcPr>
+            <w:tcW w:w="597" w:type="dxa"/>
+          </w:tcPr>
+          <w:p>
+            <w:pPr>
+              <w:spacing w:line="240" w:lineRule="auto"/>
+              <w:rPr>
+                <w:sz w:val="24"/>
+                <w:szCs w:val="24"/>
+              </w:rPr>
+            </w:pPr>
+            <w:r>
+              <w:rPr>
+                <w:sz w:val="24"/>
+                <w:szCs w:val="24"/>
+              </w:rPr>
+              <w:t>1</w:t>
+            </w:r>
+          </w:p>
+        </w:tc>
+        <w:tc>
+          <w:tcPr>
+            <w:tcW w:w="597" w:type="dxa"/>
+          </w:tcPr>
+          <w:p>
+            <w:pPr>
+              <w:spacing w:line="240" w:lineRule="auto"/>
+              <w:rPr>
+                <w:sz w:val="24"/>
+                <w:szCs w:val="24"/>
+              </w:rPr>
+            </w:pPr>
+            <w:r>
+              <w:rPr>
+                <w:sz w:val="24"/>
+                <w:szCs w:val="24"/>
+              </w:rPr>
+              <w:t>2</w:t>
+            </w:r>
+          </w:p>
+        </w:tc>
+        <w:tc>
+          <w:tcPr>
+            <w:tcW w:w="597" w:type="dxa"/>
+          </w:tcPr>
+          <w:p>
+            <w:pPr>
+              <w:spacing w:line="240" w:lineRule="auto"/>
+              <w:rPr>
+                <w:sz w:val="24"/>
+                <w:szCs w:val="24"/>
+              </w:rPr>
+            </w:pPr>
+            <w:r>
+              <w:rPr>
+                <w:sz w:val="24"/>
+                <w:szCs w:val="24"/>
+              </w:rPr>
+              <w:t>3</w:t>
+            </w:r>
+          </w:p>
+        </w:tc>
+        <w:tc>
+          <w:tcPr>
+            <w:tcW w:w="597" w:type="dxa"/>
+          </w:tcPr>
+          <w:p>
+            <w:pPr>
+              <w:spacing w:line="240" w:lineRule="auto"/>
+              <w:rPr>
+                <w:sz w:val="24"/>
+                <w:szCs w:val="24"/>
+              </w:rPr>
+            </w:pPr>
+            <w:r>
+              <w:rPr>
+                <w:sz w:val="24"/>
+                <w:szCs w:val="24"/>
+              </w:rPr>
+              <w:t>4</w:t>
+            </w:r>
+          </w:p>
+        </w:tc>
+        <w:tc>
+          <w:tcPr>
+            <w:tcW w:w="597" w:type="dxa"/>
+          </w:tcPr>
+          <w:p>
+            <w:pPr>
+              <w:spacing w:line="240" w:lineRule="auto"/>
+              <w:rPr>
+                <w:sz w:val="24"/>
+                <w:szCs w:val="24"/>
+              </w:rPr>
+            </w:pPr>
+            <w:r>
+              <w:rPr>
+                <w:sz w:val="24"/>
+                <w:szCs w:val="24"/>
+              </w:rPr>
+              <w:t>5</w:t>
+            </w:r>
+          </w:p>
+        </w:tc>
+        <w:tc>
+          <w:tcPr>
+            <w:tcW w:w="597" w:type="dxa"/>
+          </w:tcPr>
+          <w:p>
+            <w:pPr>
+              <w:spacing w:line="240" w:lineRule="auto"/>
+              <w:rPr>
+                <w:sz w:val="24"/>
+                <w:szCs w:val="24"/>
+              </w:rPr>
+            </w:pPr>
+            <w:r>
+              <w:rPr>
+                <w:sz w:val="24"/>
+                <w:szCs w:val="24"/>
+              </w:rPr>
+              <w:t>6</w:t>
+            </w:r>
+          </w:p>
+        </w:tc>
+        <w:tc>
+          <w:tcPr>
+            <w:tcW w:w="597" w:type="dxa"/>
+          </w:tcPr>
+          <w:p>
+            <w:pPr>
+              <w:spacing w:line="240" w:lineRule="auto"/>
+              <w:rPr>
+                <w:sz w:val="24"/>
+                <w:szCs w:val="24"/>
+              </w:rPr>
+            </w:pPr>
+            <w:r>
+              <w:rPr>
+                <w:sz w:val="24"/>
+                <w:szCs w:val="24"/>
+              </w:rPr>
+              <w:t>7</w:t>
+            </w:r>
+          </w:p>
+        </w:tc>
+        <w:tc>
+          <w:tcPr>
+            <w:tcW w:w="597" w:type="dxa"/>
+          </w:tcPr>
+          <w:p>
+            <w:pPr>
+              <w:spacing w:line="240" w:lineRule="auto"/>
+              <w:rPr>
+                <w:sz w:val="24"/>
+                <w:szCs w:val="24"/>
+              </w:rPr>
+            </w:pPr>
+            <w:r>
+              <w:rPr>
+                <w:sz w:val="24"/>
+                <w:szCs w:val="24"/>
+              </w:rPr>
+              <w:t>8</w:t>
+            </w:r>
+          </w:p>
+        </w:tc>
+        <w:tc>
+          <w:tcPr>
+            <w:tcW w:w="597" w:type="dxa"/>
+          </w:tcPr>
+          <w:p>
+            <w:pPr>
+              <w:spacing w:line="240" w:lineRule="auto"/>
+              <w:rPr>
+                <w:sz w:val="24"/>
+                <w:szCs w:val="24"/>
+              </w:rPr>
+            </w:pPr>
+            <w:r>
+              <w:rPr>
+                <w:sz w:val="24"/>
+                <w:szCs w:val="24"/>
+              </w:rPr>
+              <w:t>9</w:t>
+            </w:r>
+          </w:p>
+        </w:tc>
+        <w:tc>
+          <w:tcPr>
+            <w:tcW w:w="597" w:type="dxa"/>
+          </w:tcPr>
+          <w:p>
+            <w:pPr>
+              <w:spacing w:line="240" w:lineRule="auto"/>
+              <w:rPr>
+                <w:sz w:val="24"/>
+                <w:szCs w:val="24"/>
+              </w:rPr>
+            </w:pPr>
+            <w:r>
+              <w:rPr>
+                <w:sz w:val="24"/>
+                <w:szCs w:val="24"/>
+              </w:rPr>
+              <w:t>10</w:t>
+            </w:r>
+          </w:p>
+        </w:tc>
+        <w:tc>
+          <w:tcPr>
+            <w:tcW w:w="597" w:type="dxa"/>
+          </w:tcPr>
+          <w:p>
+            <w:pPr>
+              <w:spacing w:line="240" w:lineRule="auto"/>
+              <w:rPr>
+                <w:sz w:val="24"/>
+                <w:szCs w:val="24"/>
+              </w:rPr>
+            </w:pPr>
+            <w:r>
+              <w:rPr>
+                <w:sz w:val="24"/>
+                <w:szCs w:val="24"/>
+              </w:rPr>
+              <w:t>11</w:t>
+            </w:r>
+          </w:p>
+        </w:tc>
+        <w:tc>
+          <w:tcPr>
+            <w:tcW w:w="597" w:type="dxa"/>
+          </w:tcPr>
+          <w:p>
+            <w:pPr>
+              <w:spacing w:line="240" w:lineRule="auto"/>
+              <w:rPr>
+                <w:sz w:val="24"/>
+                <w:szCs w:val="24"/>
+              </w:rPr>
+            </w:pPr>
+            <w:r>
+              <w:rPr>
+                <w:sz w:val="24"/>
+                <w:szCs w:val="24"/>
+              </w:rPr>
+              <w:t>12</w:t>
+            </w:r>
+          </w:p>
+        </w:tc>
+        <w:tc>
+          <w:tcPr>
+            <w:tcW w:w="597" w:type="dxa"/>
+          </w:tcPr>
+          <w:p>
+            <w:pPr>
+              <w:spacing w:line="240" w:lineRule="auto"/>
+              <w:rPr>
+                <w:sz w:val="24"/>
+                <w:szCs w:val="24"/>
+              </w:rPr>
+            </w:pPr>
+            <w:r>
+              <w:rPr>
+                <w:sz w:val="24"/>
+                <w:szCs w:val="24"/>
+              </w:rPr>
+              <w:t>13</w:t>
+            </w:r>
+          </w:p>
+        </w:tc>
+        <w:tc>
+          <w:tcPr>
+            <w:tcW w:w="598" w:type="dxa"/>
+          </w:tcPr>
+          <w:p>
+            <w:pPr>
+              <w:spacing w:line="240" w:lineRule="auto"/>
+              <w:rPr>
+                <w:sz w:val="24"/>
+                <w:szCs w:val="24"/>
+              </w:rPr>
+            </w:pPr>
+            <w:r>
+              <w:rPr>
+                <w:sz w:val="24"/>
+                <w:szCs w:val="24"/>
+              </w:rPr>
+              <w:t>14</w:t>
+            </w:r>
+          </w:p>
+        </w:tc>
+        <w:tc>
+          <w:tcPr>
+            <w:tcW w:w="598" w:type="dxa"/>
+          </w:tcPr>
+          <w:p>
+            <w:pPr>
+              <w:spacing w:line="240" w:lineRule="auto"/>
+              <w:rPr>
+                <w:sz w:val="24"/>
+                <w:szCs w:val="24"/>
+              </w:rPr>
+            </w:pPr>
+            <w:r>
+              <w:rPr>
+                <w:sz w:val="24"/>
+                <w:szCs w:val="24"/>
+              </w:rPr>
+              <w:t>15</w:t>
+            </w:r>
+          </w:p>
+        </w:tc>
+        <w:tc>
+          <w:tcPr>
+            <w:tcW w:w="598" w:type="dxa"/>
+          </w:tcPr>
+          <w:p>
+            <w:pPr>
+              <w:spacing w:line="240" w:lineRule="auto"/>
+              <w:rPr>
+                <w:sz w:val="24"/>
+                <w:szCs w:val="24"/>
+              </w:rPr>
+            </w:pPr>
+            <w:r>
+              <w:rPr>
+                <w:sz w:val="24"/>
+                <w:szCs w:val="24"/>
+              </w:rPr>
+              <w:t>16</w:t>
+            </w:r>
+          </w:p>
+        </w:tc>
+      </w:tr>
+      <w:tr>
+        <w:tc>
+          <w:tcPr>
+            <w:tcW w:w="597" w:type="dxa"/>
+          </w:tcPr>
+          <w:p>
+            <w:pPr>
+              <w:spacing w:line="240" w:lineRule="auto"/>
+              <w:rPr>
+                <w:sz w:val="24"/>
+                <w:szCs w:val="24"/>
+              </w:rPr>
+            </w:pPr>
+          </w:p>
+        </w:tc>
+        <w:tc>
+          <w:tcPr>
+            <w:tcW w:w="597" w:type="dxa"/>
+          </w:tcPr>
+          <w:p>
+            <w:pPr>
+              <w:spacing w:line="240" w:lineRule="auto"/>
+              <w:rPr>
+                <w:sz w:val="24"/>
+                <w:szCs w:val="24"/>
+              </w:rPr>
+            </w:pPr>
+          </w:p>
+        </w:tc>
+        <w:tc>
+          <w:tcPr>
+            <w:tcW w:w="597" w:type="dxa"/>
+          </w:tcPr>
+          <w:p>
+            <w:pPr>
+              <w:spacing w:line="240" w:lineRule="auto"/>
+              <w:rPr>
+                <w:sz w:val="24"/>
+                <w:szCs w:val="24"/>
+              </w:rPr>
+            </w:pPr>
+            <w:r>
+              <w:rPr>
+                <w:sz w:val="24"/>
+                <w:szCs w:val="24"/>
+              </w:rPr>
+              <w:t>53</w:t>
+            </w:r>
+          </w:p>
+        </w:tc>
+        <w:tc>
+          <w:tcPr>
+            <w:tcW w:w="597" w:type="dxa"/>
+          </w:tcPr>
+          <w:p>
+            <w:pPr>
+              <w:spacing w:line="240" w:lineRule="auto"/>
+              <w:rPr>
+                <w:sz w:val="24"/>
+                <w:szCs w:val="24"/>
+              </w:rPr>
+            </w:pPr>
+          </w:p>
+        </w:tc>
+        <w:tc>
+          <w:tcPr>
+            <w:tcW w:w="597" w:type="dxa"/>
+          </w:tcPr>
+          <w:p>
+            <w:pPr>
+              <w:spacing w:line="240" w:lineRule="auto"/>
+              <w:rPr>
+                <w:sz w:val="24"/>
+                <w:szCs w:val="24"/>
+              </w:rPr>
+            </w:pPr>
+            <w:r>
+              <w:rPr>
+                <w:sz w:val="24"/>
+                <w:szCs w:val="24"/>
+              </w:rPr>
+              <w:t>89</w:t>
+            </w:r>
+          </w:p>
+        </w:tc>
+        <w:tc>
+          <w:tcPr>
+            <w:tcW w:w="597" w:type="dxa"/>
+          </w:tcPr>
+          <w:p>
+            <w:pPr>
+              <w:spacing w:line="240" w:lineRule="auto"/>
+              <w:rPr>
+                <w:sz w:val="24"/>
+                <w:szCs w:val="24"/>
+              </w:rPr>
+            </w:pPr>
+          </w:p>
+        </w:tc>
+        <w:tc>
+          <w:tcPr>
+            <w:tcW w:w="597" w:type="dxa"/>
+          </w:tcPr>
+          <w:p>
+            <w:pPr>
+              <w:spacing w:line="240" w:lineRule="auto"/>
+              <w:rPr>
+                <w:sz w:val="24"/>
+                <w:szCs w:val="24"/>
+              </w:rPr>
+            </w:pPr>
+            <w:r>
+              <w:rPr>
+                <w:sz w:val="24"/>
+                <w:szCs w:val="24"/>
+              </w:rPr>
+              <w:t>23</w:t>
+            </w:r>
+          </w:p>
+        </w:tc>
+        <w:tc>
+          <w:tcPr>
+            <w:tcW w:w="597" w:type="dxa"/>
+          </w:tcPr>
+          <w:p>
+            <w:pPr>
+              <w:spacing w:line="240" w:lineRule="auto"/>
+              <w:rPr>
+                <w:sz w:val="24"/>
+                <w:szCs w:val="24"/>
+              </w:rPr>
+            </w:pPr>
+          </w:p>
+        </w:tc>
+        <w:tc>
+          <w:tcPr>
+            <w:tcW w:w="597" w:type="dxa"/>
+          </w:tcPr>
+          <w:p>
+            <w:pPr>
+              <w:spacing w:line="240" w:lineRule="auto"/>
+              <w:rPr>
+                <w:sz w:val="24"/>
+                <w:szCs w:val="24"/>
+              </w:rPr>
+            </w:pPr>
+          </w:p>
+        </w:tc>
+        <w:tc>
+          <w:tcPr>
+            <w:tcW w:w="597" w:type="dxa"/>
+          </w:tcPr>
+          <w:p>
+            <w:pPr>
+              <w:spacing w:line="240" w:lineRule="auto"/>
+              <w:rPr>
+                <w:sz w:val="24"/>
+                <w:szCs w:val="24"/>
+              </w:rPr>
+            </w:pPr>
+            <w:r>
+              <w:rPr>
+                <w:sz w:val="24"/>
+                <w:szCs w:val="24"/>
+              </w:rPr>
+              <w:t>43</w:t>
+            </w:r>
+          </w:p>
+        </w:tc>
+        <w:tc>
+          <w:tcPr>
+            <w:tcW w:w="597" w:type="dxa"/>
+          </w:tcPr>
+          <w:p>
+            <w:pPr>
+              <w:spacing w:line="240" w:lineRule="auto"/>
+              <w:rPr>
+                <w:sz w:val="24"/>
+                <w:szCs w:val="24"/>
+              </w:rPr>
+            </w:pPr>
+            <w:r>
+              <w:rPr>
+                <w:sz w:val="24"/>
+                <w:szCs w:val="24"/>
+              </w:rPr>
+              <w:t>61</w:t>
+            </w:r>
+          </w:p>
+        </w:tc>
+        <w:tc>
+          <w:tcPr>
+            <w:tcW w:w="597" w:type="dxa"/>
+          </w:tcPr>
+          <w:p>
+            <w:pPr>
+              <w:spacing w:line="240" w:lineRule="auto"/>
+              <w:rPr>
+                <w:sz w:val="24"/>
+                <w:szCs w:val="24"/>
+              </w:rPr>
+            </w:pPr>
+            <w:r>
+              <w:rPr>
+                <w:sz w:val="24"/>
+                <w:szCs w:val="24"/>
+              </w:rPr>
+              <w:t>11</w:t>
+            </w:r>
+          </w:p>
+        </w:tc>
+        <w:tc>
+          <w:tcPr>
+            <w:tcW w:w="597" w:type="dxa"/>
+          </w:tcPr>
+          <w:p>
+            <w:pPr>
+              <w:spacing w:line="240" w:lineRule="auto"/>
+              <w:rPr>
+                <w:sz w:val="24"/>
+                <w:szCs w:val="24"/>
+              </w:rPr>
+            </w:pPr>
+            <w:r>
+              <w:rPr>
+                <w:sz w:val="24"/>
+                <w:szCs w:val="24"/>
+              </w:rPr>
+              <w:t>79</w:t>
+            </w:r>
+          </w:p>
+        </w:tc>
+        <w:tc>
+          <w:tcPr>
+            <w:tcW w:w="597" w:type="dxa"/>
+          </w:tcPr>
+          <w:p>
+            <w:pPr>
+              <w:spacing w:line="240" w:lineRule="auto"/>
+              <w:rPr>
+                <w:sz w:val="24"/>
+                <w:szCs w:val="24"/>
+              </w:rPr>
+            </w:pPr>
+            <w:r>
+              <w:rPr>
+                <w:sz w:val="24"/>
+                <w:szCs w:val="24"/>
+              </w:rPr>
+              <w:t>97</w:t>
+            </w:r>
+          </w:p>
+        </w:tc>
+        <w:tc>
+          <w:tcPr>
+            <w:tcW w:w="598" w:type="dxa"/>
+          </w:tcPr>
+          <w:p>
+            <w:pPr>
+              <w:spacing w:line="240" w:lineRule="auto"/>
+              <w:rPr>
+                <w:sz w:val="24"/>
+                <w:szCs w:val="24"/>
+              </w:rPr>
+            </w:pPr>
+            <w:r>
+              <w:rPr>
+                <w:sz w:val="24"/>
+                <w:szCs w:val="24"/>
+              </w:rPr>
+              <w:t>31</w:t>
+            </w:r>
+          </w:p>
+        </w:tc>
+        <w:tc>
+          <w:tcPr>
+            <w:tcW w:w="598" w:type="dxa"/>
+          </w:tcPr>
+          <w:p>
+            <w:pPr>
+              <w:spacing w:line="240" w:lineRule="auto"/>
+              <w:rPr>
+                <w:sz w:val="24"/>
+                <w:szCs w:val="24"/>
+              </w:rPr>
+            </w:pPr>
+          </w:p>
+        </w:tc>
+        <w:tc>
+          <w:tcPr>
+            <w:tcW w:w="598" w:type="dxa"/>
+          </w:tcPr>
+          <w:p>
+            <w:pPr>
+              <w:spacing w:line="240" w:lineRule="auto"/>
+              <w:rPr>
+                <w:sz w:val="24"/>
+                <w:szCs w:val="24"/>
+              </w:rPr>
+            </w:pPr>
+          </w:p>
+        </w:tc>
+      </w:tr>
+    </w:tbl>
+    <w:p>
+      <w:pPr>
+        <w:spacing w:line="240" w:lineRule="auto"/>
+        <w:rPr>
+          <w:sz w:val="24"/>
+          <w:szCs w:val="24"/>
+        </w:rPr>
+      </w:pPr>
     </w:p>
     <w:p>
       <w:pPr>
@@ -1529,14 +2610,6 @@
           <w:szCs w:val="24"/>
         </w:rPr>
       </w:pPr>
-      <w:r>
-        <w:rPr>
-          <w:sz w:val="24"/>
-          <w:szCs w:val="24"/>
-        </w:rPr>
-        <w:lastRenderedPageBreak/>
-        <w:t>Using a fixed size array of size 17 insert the following numbers into the table using number % table size as the hashing function. Use linear probing to resolve collisions</w:t>
-      </w:r>
     </w:p>
     <w:p>
       <w:pPr>
@@ -1551,23 +2624,7 @@
           <w:sz w:val="24"/>
           <w:szCs w:val="24"/>
         </w:rPr>
-        <w:t xml:space="preserve">11, 23, 31, </w:t>
-      </w:r>
-      <w:proofErr w:type="gramStart"/>
-      <w:r>
-        <w:rPr>
-          <w:sz w:val="24"/>
-          <w:szCs w:val="24"/>
-        </w:rPr>
-        <w:t>43 ,</w:t>
-      </w:r>
-      <w:proofErr w:type="gramEnd"/>
-      <w:r>
-        <w:rPr>
-          <w:sz w:val="24"/>
-          <w:szCs w:val="24"/>
-        </w:rPr>
-        <w:t xml:space="preserve"> 53 , 61, 79, 89 , 97</w:t>
+        <w:t>Problem 3:</w:t>
       </w:r>
     </w:p>
     <w:p>
@@ -1578,21 +2635,31 @@
           <w:szCs w:val="24"/>
         </w:rPr>
       </w:pPr>
+      <w:r>
+        <w:rPr>
+          <w:sz w:val="24"/>
+          <w:szCs w:val="24"/>
+        </w:rPr>
+        <w:t>Is there a difference in the collision rates for problem 1 and problem 2 above?</w:t>
+      </w:r>
     </w:p>
     <w:p>
       <w:pPr>
         <w:spacing w:line="240" w:lineRule="auto"/>
         <w:rPr>
-          <w:sz w:val="24"/>
-          <w:szCs w:val="24"/>
-        </w:rPr>
-      </w:pPr>
-      <w:r>
-        <w:rPr>
-          <w:sz w:val="24"/>
-          <w:szCs w:val="24"/>
-        </w:rPr>
-        <w:t>Problem 3:</w:t>
+          <w:color w:val="000000" w:themeColor="text1"/>
+          <w:sz w:val="24"/>
+          <w:szCs w:val="24"/>
+        </w:rPr>
+      </w:pPr>
+      <w:r>
+        <w:rPr>
+          <w:color w:val="000000" w:themeColor="text1"/>
+          <w:sz w:val="24"/>
+          <w:szCs w:val="24"/>
+          <w:highlight w:val="red"/>
+        </w:rPr>
+        <w:t>TBC</w:t>
       </w:r>
     </w:p>
     <w:p>
@@ -1603,13 +2670,6 @@
           <w:szCs w:val="24"/>
         </w:rPr>
       </w:pPr>
-      <w:r>
-        <w:rPr>
-          <w:sz w:val="24"/>
-          <w:szCs w:val="24"/>
-        </w:rPr>
-        <w:t>Is there a difference in the collision rates for problem 1 and problem 2 above?</w:t>
-      </w:r>
     </w:p>
     <w:p>
       <w:pPr>
@@ -1619,6 +2679,13 @@
           <w:szCs w:val="24"/>
         </w:rPr>
       </w:pPr>
+      <w:r>
+        <w:rPr>
+          <w:sz w:val="24"/>
+          <w:szCs w:val="24"/>
+        </w:rPr>
+        <w:t>Problem 4:</w:t>
+      </w:r>
     </w:p>
     <w:p>
       <w:pPr>
@@ -1633,7 +2700,7 @@
           <w:sz w:val="24"/>
           <w:szCs w:val="24"/>
         </w:rPr>
-        <w:t>Problem 4:</w:t>
+        <w:t>Using a fixed size array of size 16 insert the following numbers into the table using number % table size as the hashing function. Use linear probing to resolve collisions.</w:t>
       </w:r>
     </w:p>
     <w:p>
@@ -1649,8 +2716,669 @@
           <w:sz w:val="24"/>
           <w:szCs w:val="24"/>
         </w:rPr>
-        <w:t>Using a fixed size array of size 16 insert the following numbers into the table using number % table size as the hashing function. Use linear probing to resolve collisions.</w:t>
-      </w:r>
+        <w:t>10, 20, 30, 40, 50, 60, 70, 80, 90</w:t>
+      </w:r>
+    </w:p>
+    <w:tbl>
+      <w:tblPr>
+        <w:tblStyle w:val="TableGrid"/>
+        <w:tblW w:w="0" w:type="auto"/>
+        <w:tblLook w:val="04A0" w:firstRow="1" w:lastRow="0" w:firstColumn="1" w:lastColumn="0" w:noHBand="0" w:noVBand="1"/>
+      </w:tblPr>
+      <w:tblGrid>
+        <w:gridCol w:w="634"/>
+        <w:gridCol w:w="634"/>
+        <w:gridCol w:w="634"/>
+        <w:gridCol w:w="634"/>
+        <w:gridCol w:w="634"/>
+        <w:gridCol w:w="634"/>
+        <w:gridCol w:w="634"/>
+        <w:gridCol w:w="634"/>
+        <w:gridCol w:w="635"/>
+        <w:gridCol w:w="635"/>
+        <w:gridCol w:w="635"/>
+        <w:gridCol w:w="635"/>
+        <w:gridCol w:w="635"/>
+        <w:gridCol w:w="635"/>
+        <w:gridCol w:w="635"/>
+        <w:gridCol w:w="635"/>
+      </w:tblGrid>
+      <w:tr>
+        <w:tc>
+          <w:tcPr>
+            <w:tcW w:w="634" w:type="dxa"/>
+          </w:tcPr>
+          <w:p>
+            <w:pPr>
+              <w:spacing w:line="240" w:lineRule="auto"/>
+              <w:rPr>
+                <w:sz w:val="24"/>
+                <w:szCs w:val="24"/>
+              </w:rPr>
+            </w:pPr>
+            <w:r>
+              <w:rPr>
+                <w:sz w:val="24"/>
+                <w:szCs w:val="24"/>
+              </w:rPr>
+              <w:t>0</w:t>
+            </w:r>
+          </w:p>
+        </w:tc>
+        <w:tc>
+          <w:tcPr>
+            <w:tcW w:w="634" w:type="dxa"/>
+          </w:tcPr>
+          <w:p>
+            <w:pPr>
+              <w:spacing w:line="240" w:lineRule="auto"/>
+              <w:rPr>
+                <w:sz w:val="24"/>
+                <w:szCs w:val="24"/>
+              </w:rPr>
+            </w:pPr>
+            <w:r>
+              <w:rPr>
+                <w:sz w:val="24"/>
+                <w:szCs w:val="24"/>
+              </w:rPr>
+              <w:t>1</w:t>
+            </w:r>
+          </w:p>
+        </w:tc>
+        <w:tc>
+          <w:tcPr>
+            <w:tcW w:w="634" w:type="dxa"/>
+          </w:tcPr>
+          <w:p>
+            <w:pPr>
+              <w:spacing w:line="240" w:lineRule="auto"/>
+              <w:rPr>
+                <w:sz w:val="24"/>
+                <w:szCs w:val="24"/>
+              </w:rPr>
+            </w:pPr>
+            <w:r>
+              <w:rPr>
+                <w:sz w:val="24"/>
+                <w:szCs w:val="24"/>
+              </w:rPr>
+              <w:t>2</w:t>
+            </w:r>
+          </w:p>
+        </w:tc>
+        <w:tc>
+          <w:tcPr>
+            <w:tcW w:w="634" w:type="dxa"/>
+          </w:tcPr>
+          <w:p>
+            <w:pPr>
+              <w:spacing w:line="240" w:lineRule="auto"/>
+              <w:rPr>
+                <w:sz w:val="24"/>
+                <w:szCs w:val="24"/>
+              </w:rPr>
+            </w:pPr>
+            <w:r>
+              <w:rPr>
+                <w:sz w:val="24"/>
+                <w:szCs w:val="24"/>
+              </w:rPr>
+              <w:t>3</w:t>
+            </w:r>
+          </w:p>
+        </w:tc>
+        <w:tc>
+          <w:tcPr>
+            <w:tcW w:w="634" w:type="dxa"/>
+          </w:tcPr>
+          <w:p>
+            <w:pPr>
+              <w:spacing w:line="240" w:lineRule="auto"/>
+              <w:rPr>
+                <w:sz w:val="24"/>
+                <w:szCs w:val="24"/>
+              </w:rPr>
+            </w:pPr>
+            <w:r>
+              <w:rPr>
+                <w:sz w:val="24"/>
+                <w:szCs w:val="24"/>
+              </w:rPr>
+              <w:t>4</w:t>
+            </w:r>
+          </w:p>
+        </w:tc>
+        <w:tc>
+          <w:tcPr>
+            <w:tcW w:w="634" w:type="dxa"/>
+          </w:tcPr>
+          <w:p>
+            <w:pPr>
+              <w:spacing w:line="240" w:lineRule="auto"/>
+              <w:rPr>
+                <w:sz w:val="24"/>
+                <w:szCs w:val="24"/>
+              </w:rPr>
+            </w:pPr>
+            <w:r>
+              <w:rPr>
+                <w:sz w:val="24"/>
+                <w:szCs w:val="24"/>
+              </w:rPr>
+              <w:t>5</w:t>
+            </w:r>
+          </w:p>
+        </w:tc>
+        <w:tc>
+          <w:tcPr>
+            <w:tcW w:w="634" w:type="dxa"/>
+          </w:tcPr>
+          <w:p>
+            <w:pPr>
+              <w:spacing w:line="240" w:lineRule="auto"/>
+              <w:rPr>
+                <w:sz w:val="24"/>
+                <w:szCs w:val="24"/>
+              </w:rPr>
+            </w:pPr>
+            <w:r>
+              <w:rPr>
+                <w:sz w:val="24"/>
+                <w:szCs w:val="24"/>
+              </w:rPr>
+              <w:t>6</w:t>
+            </w:r>
+          </w:p>
+        </w:tc>
+        <w:tc>
+          <w:tcPr>
+            <w:tcW w:w="634" w:type="dxa"/>
+          </w:tcPr>
+          <w:p>
+            <w:pPr>
+              <w:spacing w:line="240" w:lineRule="auto"/>
+              <w:rPr>
+                <w:sz w:val="24"/>
+                <w:szCs w:val="24"/>
+              </w:rPr>
+            </w:pPr>
+            <w:r>
+              <w:rPr>
+                <w:sz w:val="24"/>
+                <w:szCs w:val="24"/>
+              </w:rPr>
+              <w:t>7</w:t>
+            </w:r>
+          </w:p>
+        </w:tc>
+        <w:tc>
+          <w:tcPr>
+            <w:tcW w:w="635" w:type="dxa"/>
+          </w:tcPr>
+          <w:p>
+            <w:pPr>
+              <w:spacing w:line="240" w:lineRule="auto"/>
+              <w:rPr>
+                <w:sz w:val="24"/>
+                <w:szCs w:val="24"/>
+              </w:rPr>
+            </w:pPr>
+            <w:r>
+              <w:rPr>
+                <w:sz w:val="24"/>
+                <w:szCs w:val="24"/>
+              </w:rPr>
+              <w:t>8</w:t>
+            </w:r>
+          </w:p>
+        </w:tc>
+        <w:tc>
+          <w:tcPr>
+            <w:tcW w:w="635" w:type="dxa"/>
+          </w:tcPr>
+          <w:p>
+            <w:pPr>
+              <w:spacing w:line="240" w:lineRule="auto"/>
+              <w:rPr>
+                <w:sz w:val="24"/>
+                <w:szCs w:val="24"/>
+              </w:rPr>
+            </w:pPr>
+            <w:r>
+              <w:rPr>
+                <w:sz w:val="24"/>
+                <w:szCs w:val="24"/>
+              </w:rPr>
+              <w:t>9</w:t>
+            </w:r>
+          </w:p>
+        </w:tc>
+        <w:tc>
+          <w:tcPr>
+            <w:tcW w:w="635" w:type="dxa"/>
+          </w:tcPr>
+          <w:p>
+            <w:pPr>
+              <w:spacing w:line="240" w:lineRule="auto"/>
+              <w:rPr>
+                <w:sz w:val="24"/>
+                <w:szCs w:val="24"/>
+              </w:rPr>
+            </w:pPr>
+            <w:r>
+              <w:rPr>
+                <w:sz w:val="24"/>
+                <w:szCs w:val="24"/>
+              </w:rPr>
+              <w:t>10</w:t>
+            </w:r>
+          </w:p>
+        </w:tc>
+        <w:tc>
+          <w:tcPr>
+            <w:tcW w:w="635" w:type="dxa"/>
+          </w:tcPr>
+          <w:p>
+            <w:pPr>
+              <w:spacing w:line="240" w:lineRule="auto"/>
+              <w:rPr>
+                <w:sz w:val="24"/>
+                <w:szCs w:val="24"/>
+              </w:rPr>
+            </w:pPr>
+            <w:r>
+              <w:rPr>
+                <w:sz w:val="24"/>
+                <w:szCs w:val="24"/>
+              </w:rPr>
+              <w:t>11</w:t>
+            </w:r>
+          </w:p>
+        </w:tc>
+        <w:tc>
+          <w:tcPr>
+            <w:tcW w:w="635" w:type="dxa"/>
+          </w:tcPr>
+          <w:p>
+            <w:pPr>
+              <w:spacing w:line="240" w:lineRule="auto"/>
+              <w:rPr>
+                <w:sz w:val="24"/>
+                <w:szCs w:val="24"/>
+              </w:rPr>
+            </w:pPr>
+            <w:r>
+              <w:rPr>
+                <w:sz w:val="24"/>
+                <w:szCs w:val="24"/>
+              </w:rPr>
+              <w:t>12</w:t>
+            </w:r>
+          </w:p>
+        </w:tc>
+        <w:tc>
+          <w:tcPr>
+            <w:tcW w:w="635" w:type="dxa"/>
+          </w:tcPr>
+          <w:p>
+            <w:pPr>
+              <w:spacing w:line="240" w:lineRule="auto"/>
+              <w:rPr>
+                <w:sz w:val="24"/>
+                <w:szCs w:val="24"/>
+              </w:rPr>
+            </w:pPr>
+            <w:r>
+              <w:rPr>
+                <w:sz w:val="24"/>
+                <w:szCs w:val="24"/>
+              </w:rPr>
+              <w:t>13</w:t>
+            </w:r>
+          </w:p>
+        </w:tc>
+        <w:tc>
+          <w:tcPr>
+            <w:tcW w:w="635" w:type="dxa"/>
+          </w:tcPr>
+          <w:p>
+            <w:pPr>
+              <w:spacing w:line="240" w:lineRule="auto"/>
+              <w:rPr>
+                <w:sz w:val="24"/>
+                <w:szCs w:val="24"/>
+              </w:rPr>
+            </w:pPr>
+            <w:r>
+              <w:rPr>
+                <w:sz w:val="24"/>
+                <w:szCs w:val="24"/>
+              </w:rPr>
+              <w:t>14</w:t>
+            </w:r>
+          </w:p>
+        </w:tc>
+        <w:tc>
+          <w:tcPr>
+            <w:tcW w:w="635" w:type="dxa"/>
+          </w:tcPr>
+          <w:p>
+            <w:pPr>
+              <w:spacing w:line="240" w:lineRule="auto"/>
+              <w:rPr>
+                <w:sz w:val="24"/>
+                <w:szCs w:val="24"/>
+              </w:rPr>
+            </w:pPr>
+            <w:r>
+              <w:rPr>
+                <w:sz w:val="24"/>
+                <w:szCs w:val="24"/>
+              </w:rPr>
+              <w:t>15</w:t>
+            </w:r>
+          </w:p>
+        </w:tc>
+      </w:tr>
+      <w:tr>
+        <w:tc>
+          <w:tcPr>
+            <w:tcW w:w="634" w:type="dxa"/>
+          </w:tcPr>
+          <w:p>
+            <w:pPr>
+              <w:spacing w:line="240" w:lineRule="auto"/>
+              <w:rPr>
+                <w:sz w:val="24"/>
+                <w:szCs w:val="24"/>
+              </w:rPr>
+            </w:pPr>
+            <w:r>
+              <w:rPr>
+                <w:sz w:val="24"/>
+                <w:szCs w:val="24"/>
+              </w:rPr>
+              <w:t>80</w:t>
+            </w:r>
+          </w:p>
+        </w:tc>
+        <w:tc>
+          <w:tcPr>
+            <w:tcW w:w="634" w:type="dxa"/>
+          </w:tcPr>
+          <w:p>
+            <w:pPr>
+              <w:spacing w:line="240" w:lineRule="auto"/>
+              <w:rPr>
+                <w:sz w:val="24"/>
+                <w:szCs w:val="24"/>
+              </w:rPr>
+            </w:pPr>
+          </w:p>
+        </w:tc>
+        <w:tc>
+          <w:tcPr>
+            <w:tcW w:w="634" w:type="dxa"/>
+          </w:tcPr>
+          <w:p>
+            <w:pPr>
+              <w:spacing w:line="240" w:lineRule="auto"/>
+              <w:rPr>
+                <w:sz w:val="24"/>
+                <w:szCs w:val="24"/>
+              </w:rPr>
+            </w:pPr>
+            <w:r>
+              <w:rPr>
+                <w:sz w:val="24"/>
+                <w:szCs w:val="24"/>
+              </w:rPr>
+              <w:t>50</w:t>
+            </w:r>
+          </w:p>
+        </w:tc>
+        <w:tc>
+          <w:tcPr>
+            <w:tcW w:w="634" w:type="dxa"/>
+          </w:tcPr>
+          <w:p>
+            <w:pPr>
+              <w:spacing w:line="240" w:lineRule="auto"/>
+              <w:rPr>
+                <w:sz w:val="24"/>
+                <w:szCs w:val="24"/>
+              </w:rPr>
+            </w:pPr>
+          </w:p>
+        </w:tc>
+        <w:tc>
+          <w:tcPr>
+            <w:tcW w:w="634" w:type="dxa"/>
+          </w:tcPr>
+          <w:p>
+            <w:pPr>
+              <w:spacing w:line="240" w:lineRule="auto"/>
+              <w:rPr>
+                <w:sz w:val="24"/>
+                <w:szCs w:val="24"/>
+              </w:rPr>
+            </w:pPr>
+            <w:r>
+              <w:rPr>
+                <w:sz w:val="24"/>
+                <w:szCs w:val="24"/>
+              </w:rPr>
+              <w:t>20</w:t>
+            </w:r>
+          </w:p>
+        </w:tc>
+        <w:tc>
+          <w:tcPr>
+            <w:tcW w:w="634" w:type="dxa"/>
+          </w:tcPr>
+          <w:p>
+            <w:pPr>
+              <w:spacing w:line="240" w:lineRule="auto"/>
+              <w:rPr>
+                <w:sz w:val="24"/>
+                <w:szCs w:val="24"/>
+              </w:rPr>
+            </w:pPr>
+          </w:p>
+        </w:tc>
+        <w:tc>
+          <w:tcPr>
+            <w:tcW w:w="634" w:type="dxa"/>
+          </w:tcPr>
+          <w:p>
+            <w:pPr>
+              <w:spacing w:line="240" w:lineRule="auto"/>
+              <w:rPr>
+                <w:sz w:val="24"/>
+                <w:szCs w:val="24"/>
+              </w:rPr>
+            </w:pPr>
+            <w:r>
+              <w:rPr>
+                <w:sz w:val="24"/>
+                <w:szCs w:val="24"/>
+              </w:rPr>
+              <w:t>70</w:t>
+            </w:r>
+          </w:p>
+        </w:tc>
+        <w:tc>
+          <w:tcPr>
+            <w:tcW w:w="634" w:type="dxa"/>
+          </w:tcPr>
+          <w:p>
+            <w:pPr>
+              <w:spacing w:line="240" w:lineRule="auto"/>
+              <w:rPr>
+                <w:sz w:val="24"/>
+                <w:szCs w:val="24"/>
+              </w:rPr>
+            </w:pPr>
+          </w:p>
+        </w:tc>
+        <w:tc>
+          <w:tcPr>
+            <w:tcW w:w="635" w:type="dxa"/>
+          </w:tcPr>
+          <w:p>
+            <w:pPr>
+              <w:spacing w:line="240" w:lineRule="auto"/>
+              <w:rPr>
+                <w:sz w:val="24"/>
+                <w:szCs w:val="24"/>
+              </w:rPr>
+            </w:pPr>
+            <w:r>
+              <w:rPr>
+                <w:sz w:val="24"/>
+                <w:szCs w:val="24"/>
+              </w:rPr>
+              <w:t>40</w:t>
+            </w:r>
+          </w:p>
+        </w:tc>
+        <w:tc>
+          <w:tcPr>
+            <w:tcW w:w="635" w:type="dxa"/>
+          </w:tcPr>
+          <w:p>
+            <w:pPr>
+              <w:spacing w:line="240" w:lineRule="auto"/>
+              <w:rPr>
+                <w:sz w:val="24"/>
+                <w:szCs w:val="24"/>
+              </w:rPr>
+            </w:pPr>
+          </w:p>
+        </w:tc>
+        <w:tc>
+          <w:tcPr>
+            <w:tcW w:w="635" w:type="dxa"/>
+          </w:tcPr>
+          <w:p>
+            <w:pPr>
+              <w:spacing w:line="240" w:lineRule="auto"/>
+              <w:rPr>
+                <w:sz w:val="24"/>
+                <w:szCs w:val="24"/>
+              </w:rPr>
+            </w:pPr>
+            <w:r>
+              <w:rPr>
+                <w:sz w:val="24"/>
+                <w:szCs w:val="24"/>
+              </w:rPr>
+              <w:t>10</w:t>
+            </w:r>
+          </w:p>
+        </w:tc>
+        <w:tc>
+          <w:tcPr>
+            <w:tcW w:w="635" w:type="dxa"/>
+          </w:tcPr>
+          <w:p>
+            <w:pPr>
+              <w:spacing w:line="240" w:lineRule="auto"/>
+              <w:rPr>
+                <w:sz w:val="24"/>
+                <w:szCs w:val="24"/>
+              </w:rPr>
+            </w:pPr>
+            <w:r>
+              <w:rPr>
+                <w:sz w:val="24"/>
+                <w:szCs w:val="24"/>
+              </w:rPr>
+              <w:t>90</w:t>
+            </w:r>
+          </w:p>
+        </w:tc>
+        <w:tc>
+          <w:tcPr>
+            <w:tcW w:w="635" w:type="dxa"/>
+          </w:tcPr>
+          <w:p>
+            <w:pPr>
+              <w:spacing w:line="240" w:lineRule="auto"/>
+              <w:rPr>
+                <w:sz w:val="24"/>
+                <w:szCs w:val="24"/>
+              </w:rPr>
+            </w:pPr>
+            <w:r>
+              <w:rPr>
+                <w:sz w:val="24"/>
+                <w:szCs w:val="24"/>
+              </w:rPr>
+              <w:t>60</w:t>
+            </w:r>
+          </w:p>
+        </w:tc>
+        <w:tc>
+          <w:tcPr>
+            <w:tcW w:w="635" w:type="dxa"/>
+          </w:tcPr>
+          <w:p>
+            <w:pPr>
+              <w:spacing w:line="240" w:lineRule="auto"/>
+              <w:rPr>
+                <w:sz w:val="24"/>
+                <w:szCs w:val="24"/>
+              </w:rPr>
+            </w:pPr>
+          </w:p>
+        </w:tc>
+        <w:tc>
+          <w:tcPr>
+            <w:tcW w:w="635" w:type="dxa"/>
+          </w:tcPr>
+          <w:p>
+            <w:pPr>
+              <w:spacing w:line="240" w:lineRule="auto"/>
+              <w:rPr>
+                <w:sz w:val="24"/>
+                <w:szCs w:val="24"/>
+              </w:rPr>
+            </w:pPr>
+            <w:r>
+              <w:rPr>
+                <w:sz w:val="24"/>
+                <w:szCs w:val="24"/>
+              </w:rPr>
+              <w:t>30</w:t>
+            </w:r>
+          </w:p>
+        </w:tc>
+        <w:tc>
+          <w:tcPr>
+            <w:tcW w:w="635" w:type="dxa"/>
+          </w:tcPr>
+          <w:p>
+            <w:pPr>
+              <w:spacing w:line="240" w:lineRule="auto"/>
+              <w:rPr>
+                <w:sz w:val="24"/>
+                <w:szCs w:val="24"/>
+              </w:rPr>
+            </w:pPr>
+          </w:p>
+        </w:tc>
+      </w:tr>
+    </w:tbl>
+    <w:p>
+      <w:pPr>
+        <w:spacing w:line="240" w:lineRule="auto"/>
+        <w:rPr>
+          <w:sz w:val="24"/>
+          <w:szCs w:val="24"/>
+        </w:rPr>
+      </w:pPr>
     </w:p>
     <w:p>
       <w:pPr>
@@ -1660,13 +3388,6 @@
           <w:szCs w:val="24"/>
         </w:rPr>
       </w:pPr>
-      <w:r>
-        <w:rPr>
-          <w:sz w:val="24"/>
-          <w:szCs w:val="24"/>
-        </w:rPr>
-        <w:t>10, 20, 30, 40, 50, 60, 70, 80, 90</w:t>
-      </w:r>
     </w:p>
     <w:p>
       <w:pPr>
@@ -1676,6 +3397,13 @@
           <w:szCs w:val="24"/>
         </w:rPr>
       </w:pPr>
+      <w:r>
+        <w:rPr>
+          <w:sz w:val="24"/>
+          <w:szCs w:val="24"/>
+        </w:rPr>
+        <w:t>Problem 5:</w:t>
+      </w:r>
     </w:p>
     <w:p>
       <w:pPr>
@@ -1690,7 +3418,7 @@
           <w:sz w:val="24"/>
           <w:szCs w:val="24"/>
         </w:rPr>
-        <w:t>Problem 5:</w:t>
+        <w:t>Using a fixed size array of size 16 insert the following numbers into the table using number % table size as the hashing function. Use linear probing to resolve collisions.</w:t>
       </w:r>
     </w:p>
     <w:p>
@@ -1706,8 +3434,684 @@
           <w:sz w:val="24"/>
           <w:szCs w:val="24"/>
         </w:rPr>
-        <w:t>Using a fixed size array of size 16 insert the following numbers into the table using number % table size as the hashing function. Use linear probing to resolve collisions.</w:t>
-      </w:r>
+        <w:t xml:space="preserve">11, 23, 31, 43, 53, 61, 79, </w:t>
+      </w:r>
+      <w:r>
+        <w:rPr>
+          <w:sz w:val="24"/>
+          <w:szCs w:val="24"/>
+        </w:rPr>
+        <w:t>89,</w:t>
+      </w:r>
+      <w:r>
+        <w:rPr>
+          <w:sz w:val="24"/>
+          <w:szCs w:val="24"/>
+        </w:rPr>
+        <w:t xml:space="preserve"> 97</w:t>
+      </w:r>
+    </w:p>
+    <w:tbl>
+      <w:tblPr>
+        <w:tblStyle w:val="TableGrid"/>
+        <w:tblpPr w:leftFromText="180" w:rightFromText="180" w:vertAnchor="text" w:horzAnchor="margin" w:tblpY="9"/>
+        <w:tblW w:w="0" w:type="auto"/>
+        <w:tblLook w:val="04A0" w:firstRow="1" w:lastRow="0" w:firstColumn="1" w:lastColumn="0" w:noHBand="0" w:noVBand="1"/>
+      </w:tblPr>
+      <w:tblGrid>
+        <w:gridCol w:w="634"/>
+        <w:gridCol w:w="634"/>
+        <w:gridCol w:w="634"/>
+        <w:gridCol w:w="634"/>
+        <w:gridCol w:w="634"/>
+        <w:gridCol w:w="634"/>
+        <w:gridCol w:w="634"/>
+        <w:gridCol w:w="634"/>
+        <w:gridCol w:w="635"/>
+        <w:gridCol w:w="635"/>
+        <w:gridCol w:w="635"/>
+        <w:gridCol w:w="635"/>
+        <w:gridCol w:w="635"/>
+        <w:gridCol w:w="635"/>
+        <w:gridCol w:w="635"/>
+        <w:gridCol w:w="635"/>
+      </w:tblGrid>
+      <w:tr>
+        <w:tc>
+          <w:tcPr>
+            <w:tcW w:w="634" w:type="dxa"/>
+          </w:tcPr>
+          <w:p>
+            <w:pPr>
+              <w:spacing w:line="240" w:lineRule="auto"/>
+              <w:rPr>
+                <w:sz w:val="24"/>
+                <w:szCs w:val="24"/>
+              </w:rPr>
+            </w:pPr>
+            <w:r>
+              <w:rPr>
+                <w:sz w:val="24"/>
+                <w:szCs w:val="24"/>
+              </w:rPr>
+              <w:t>0</w:t>
+            </w:r>
+          </w:p>
+        </w:tc>
+        <w:tc>
+          <w:tcPr>
+            <w:tcW w:w="634" w:type="dxa"/>
+          </w:tcPr>
+          <w:p>
+            <w:pPr>
+              <w:spacing w:line="240" w:lineRule="auto"/>
+              <w:rPr>
+                <w:sz w:val="24"/>
+                <w:szCs w:val="24"/>
+              </w:rPr>
+            </w:pPr>
+            <w:r>
+              <w:rPr>
+                <w:sz w:val="24"/>
+                <w:szCs w:val="24"/>
+              </w:rPr>
+              <w:t>1</w:t>
+            </w:r>
+          </w:p>
+        </w:tc>
+        <w:tc>
+          <w:tcPr>
+            <w:tcW w:w="634" w:type="dxa"/>
+          </w:tcPr>
+          <w:p>
+            <w:pPr>
+              <w:spacing w:line="240" w:lineRule="auto"/>
+              <w:rPr>
+                <w:sz w:val="24"/>
+                <w:szCs w:val="24"/>
+              </w:rPr>
+            </w:pPr>
+            <w:r>
+              <w:rPr>
+                <w:sz w:val="24"/>
+                <w:szCs w:val="24"/>
+              </w:rPr>
+              <w:t>2</w:t>
+            </w:r>
+          </w:p>
+        </w:tc>
+        <w:tc>
+          <w:tcPr>
+            <w:tcW w:w="634" w:type="dxa"/>
+          </w:tcPr>
+          <w:p>
+            <w:pPr>
+              <w:spacing w:line="240" w:lineRule="auto"/>
+              <w:rPr>
+                <w:sz w:val="24"/>
+                <w:szCs w:val="24"/>
+              </w:rPr>
+            </w:pPr>
+            <w:r>
+              <w:rPr>
+                <w:sz w:val="24"/>
+                <w:szCs w:val="24"/>
+              </w:rPr>
+              <w:t>3</w:t>
+            </w:r>
+          </w:p>
+        </w:tc>
+        <w:tc>
+          <w:tcPr>
+            <w:tcW w:w="634" w:type="dxa"/>
+          </w:tcPr>
+          <w:p>
+            <w:pPr>
+              <w:spacing w:line="240" w:lineRule="auto"/>
+              <w:rPr>
+                <w:sz w:val="24"/>
+                <w:szCs w:val="24"/>
+              </w:rPr>
+            </w:pPr>
+            <w:r>
+              <w:rPr>
+                <w:sz w:val="24"/>
+                <w:szCs w:val="24"/>
+              </w:rPr>
+              <w:t>4</w:t>
+            </w:r>
+          </w:p>
+        </w:tc>
+        <w:tc>
+          <w:tcPr>
+            <w:tcW w:w="634" w:type="dxa"/>
+          </w:tcPr>
+          <w:p>
+            <w:pPr>
+              <w:spacing w:line="240" w:lineRule="auto"/>
+              <w:rPr>
+                <w:sz w:val="24"/>
+                <w:szCs w:val="24"/>
+              </w:rPr>
+            </w:pPr>
+            <w:r>
+              <w:rPr>
+                <w:sz w:val="24"/>
+                <w:szCs w:val="24"/>
+              </w:rPr>
+              <w:t>5</w:t>
+            </w:r>
+          </w:p>
+        </w:tc>
+        <w:tc>
+          <w:tcPr>
+            <w:tcW w:w="634" w:type="dxa"/>
+          </w:tcPr>
+          <w:p>
+            <w:pPr>
+              <w:spacing w:line="240" w:lineRule="auto"/>
+              <w:rPr>
+                <w:sz w:val="24"/>
+                <w:szCs w:val="24"/>
+              </w:rPr>
+            </w:pPr>
+            <w:r>
+              <w:rPr>
+                <w:sz w:val="24"/>
+                <w:szCs w:val="24"/>
+              </w:rPr>
+              <w:t>6</w:t>
+            </w:r>
+          </w:p>
+        </w:tc>
+        <w:tc>
+          <w:tcPr>
+            <w:tcW w:w="634" w:type="dxa"/>
+          </w:tcPr>
+          <w:p>
+            <w:pPr>
+              <w:spacing w:line="240" w:lineRule="auto"/>
+              <w:rPr>
+                <w:sz w:val="24"/>
+                <w:szCs w:val="24"/>
+              </w:rPr>
+            </w:pPr>
+            <w:r>
+              <w:rPr>
+                <w:sz w:val="24"/>
+                <w:szCs w:val="24"/>
+              </w:rPr>
+              <w:t>7</w:t>
+            </w:r>
+          </w:p>
+        </w:tc>
+        <w:tc>
+          <w:tcPr>
+            <w:tcW w:w="635" w:type="dxa"/>
+          </w:tcPr>
+          <w:p>
+            <w:pPr>
+              <w:spacing w:line="240" w:lineRule="auto"/>
+              <w:rPr>
+                <w:sz w:val="24"/>
+                <w:szCs w:val="24"/>
+              </w:rPr>
+            </w:pPr>
+            <w:r>
+              <w:rPr>
+                <w:sz w:val="24"/>
+                <w:szCs w:val="24"/>
+              </w:rPr>
+              <w:t>8</w:t>
+            </w:r>
+          </w:p>
+        </w:tc>
+        <w:tc>
+          <w:tcPr>
+            <w:tcW w:w="635" w:type="dxa"/>
+          </w:tcPr>
+          <w:p>
+            <w:pPr>
+              <w:spacing w:line="240" w:lineRule="auto"/>
+              <w:rPr>
+                <w:sz w:val="24"/>
+                <w:szCs w:val="24"/>
+              </w:rPr>
+            </w:pPr>
+            <w:r>
+              <w:rPr>
+                <w:sz w:val="24"/>
+                <w:szCs w:val="24"/>
+              </w:rPr>
+              <w:t>9</w:t>
+            </w:r>
+          </w:p>
+        </w:tc>
+        <w:tc>
+          <w:tcPr>
+            <w:tcW w:w="635" w:type="dxa"/>
+          </w:tcPr>
+          <w:p>
+            <w:pPr>
+              <w:spacing w:line="240" w:lineRule="auto"/>
+              <w:rPr>
+                <w:sz w:val="24"/>
+                <w:szCs w:val="24"/>
+              </w:rPr>
+            </w:pPr>
+            <w:r>
+              <w:rPr>
+                <w:sz w:val="24"/>
+                <w:szCs w:val="24"/>
+              </w:rPr>
+              <w:t>10</w:t>
+            </w:r>
+          </w:p>
+        </w:tc>
+        <w:tc>
+          <w:tcPr>
+            <w:tcW w:w="635" w:type="dxa"/>
+          </w:tcPr>
+          <w:p>
+            <w:pPr>
+              <w:spacing w:line="240" w:lineRule="auto"/>
+              <w:rPr>
+                <w:sz w:val="24"/>
+                <w:szCs w:val="24"/>
+              </w:rPr>
+            </w:pPr>
+            <w:r>
+              <w:rPr>
+                <w:sz w:val="24"/>
+                <w:szCs w:val="24"/>
+              </w:rPr>
+              <w:t>11</w:t>
+            </w:r>
+          </w:p>
+        </w:tc>
+        <w:tc>
+          <w:tcPr>
+            <w:tcW w:w="635" w:type="dxa"/>
+          </w:tcPr>
+          <w:p>
+            <w:pPr>
+              <w:spacing w:line="240" w:lineRule="auto"/>
+              <w:rPr>
+                <w:sz w:val="24"/>
+                <w:szCs w:val="24"/>
+              </w:rPr>
+            </w:pPr>
+            <w:r>
+              <w:rPr>
+                <w:sz w:val="24"/>
+                <w:szCs w:val="24"/>
+              </w:rPr>
+              <w:t>12</w:t>
+            </w:r>
+          </w:p>
+        </w:tc>
+        <w:tc>
+          <w:tcPr>
+            <w:tcW w:w="635" w:type="dxa"/>
+          </w:tcPr>
+          <w:p>
+            <w:pPr>
+              <w:spacing w:line="240" w:lineRule="auto"/>
+              <w:rPr>
+                <w:sz w:val="24"/>
+                <w:szCs w:val="24"/>
+              </w:rPr>
+            </w:pPr>
+            <w:r>
+              <w:rPr>
+                <w:sz w:val="24"/>
+                <w:szCs w:val="24"/>
+              </w:rPr>
+              <w:t>13</w:t>
+            </w:r>
+          </w:p>
+        </w:tc>
+        <w:tc>
+          <w:tcPr>
+            <w:tcW w:w="635" w:type="dxa"/>
+          </w:tcPr>
+          <w:p>
+            <w:pPr>
+              <w:spacing w:line="240" w:lineRule="auto"/>
+              <w:rPr>
+                <w:sz w:val="24"/>
+                <w:szCs w:val="24"/>
+              </w:rPr>
+            </w:pPr>
+            <w:r>
+              <w:rPr>
+                <w:sz w:val="24"/>
+                <w:szCs w:val="24"/>
+              </w:rPr>
+              <w:t>14</w:t>
+            </w:r>
+          </w:p>
+        </w:tc>
+        <w:tc>
+          <w:tcPr>
+            <w:tcW w:w="635" w:type="dxa"/>
+          </w:tcPr>
+          <w:p>
+            <w:pPr>
+              <w:spacing w:line="240" w:lineRule="auto"/>
+              <w:rPr>
+                <w:sz w:val="24"/>
+                <w:szCs w:val="24"/>
+              </w:rPr>
+            </w:pPr>
+            <w:r>
+              <w:rPr>
+                <w:sz w:val="24"/>
+                <w:szCs w:val="24"/>
+              </w:rPr>
+              <w:t>15</w:t>
+            </w:r>
+          </w:p>
+        </w:tc>
+      </w:tr>
+      <w:tr>
+        <w:tc>
+          <w:tcPr>
+            <w:tcW w:w="634" w:type="dxa"/>
+          </w:tcPr>
+          <w:p>
+            <w:pPr>
+              <w:spacing w:line="240" w:lineRule="auto"/>
+              <w:rPr>
+                <w:sz w:val="24"/>
+                <w:szCs w:val="24"/>
+              </w:rPr>
+            </w:pPr>
+            <w:r>
+              <w:rPr>
+                <w:sz w:val="24"/>
+                <w:szCs w:val="24"/>
+              </w:rPr>
+              <w:t>79</w:t>
+            </w:r>
+          </w:p>
+        </w:tc>
+        <w:tc>
+          <w:tcPr>
+            <w:tcW w:w="634" w:type="dxa"/>
+          </w:tcPr>
+          <w:p>
+            <w:pPr>
+              <w:spacing w:line="240" w:lineRule="auto"/>
+              <w:rPr>
+                <w:sz w:val="24"/>
+                <w:szCs w:val="24"/>
+              </w:rPr>
+            </w:pPr>
+            <w:r>
+              <w:rPr>
+                <w:sz w:val="24"/>
+                <w:szCs w:val="24"/>
+              </w:rPr>
+              <w:t>97</w:t>
+            </w:r>
+          </w:p>
+        </w:tc>
+        <w:tc>
+          <w:tcPr>
+            <w:tcW w:w="634" w:type="dxa"/>
+          </w:tcPr>
+          <w:p>
+            <w:pPr>
+              <w:spacing w:line="240" w:lineRule="auto"/>
+              <w:rPr>
+                <w:sz w:val="24"/>
+                <w:szCs w:val="24"/>
+              </w:rPr>
+            </w:pPr>
+          </w:p>
+        </w:tc>
+        <w:tc>
+          <w:tcPr>
+            <w:tcW w:w="634" w:type="dxa"/>
+          </w:tcPr>
+          <w:p>
+            <w:pPr>
+              <w:spacing w:line="240" w:lineRule="auto"/>
+              <w:rPr>
+                <w:sz w:val="24"/>
+                <w:szCs w:val="24"/>
+              </w:rPr>
+            </w:pPr>
+          </w:p>
+        </w:tc>
+        <w:tc>
+          <w:tcPr>
+            <w:tcW w:w="634" w:type="dxa"/>
+          </w:tcPr>
+          <w:p>
+            <w:pPr>
+              <w:spacing w:line="240" w:lineRule="auto"/>
+              <w:rPr>
+                <w:sz w:val="24"/>
+                <w:szCs w:val="24"/>
+              </w:rPr>
+            </w:pPr>
+          </w:p>
+        </w:tc>
+        <w:tc>
+          <w:tcPr>
+            <w:tcW w:w="634" w:type="dxa"/>
+          </w:tcPr>
+          <w:p>
+            <w:pPr>
+              <w:spacing w:line="240" w:lineRule="auto"/>
+              <w:rPr>
+                <w:sz w:val="24"/>
+                <w:szCs w:val="24"/>
+              </w:rPr>
+            </w:pPr>
+            <w:r>
+              <w:rPr>
+                <w:sz w:val="24"/>
+                <w:szCs w:val="24"/>
+              </w:rPr>
+              <w:t>53</w:t>
+            </w:r>
+          </w:p>
+        </w:tc>
+        <w:tc>
+          <w:tcPr>
+            <w:tcW w:w="634" w:type="dxa"/>
+          </w:tcPr>
+          <w:p>
+            <w:pPr>
+              <w:spacing w:line="240" w:lineRule="auto"/>
+              <w:rPr>
+                <w:sz w:val="24"/>
+                <w:szCs w:val="24"/>
+              </w:rPr>
+            </w:pPr>
+          </w:p>
+        </w:tc>
+        <w:tc>
+          <w:tcPr>
+            <w:tcW w:w="634" w:type="dxa"/>
+          </w:tcPr>
+          <w:p>
+            <w:pPr>
+              <w:spacing w:line="240" w:lineRule="auto"/>
+              <w:rPr>
+                <w:sz w:val="24"/>
+                <w:szCs w:val="24"/>
+              </w:rPr>
+            </w:pPr>
+            <w:r>
+              <w:rPr>
+                <w:sz w:val="24"/>
+                <w:szCs w:val="24"/>
+              </w:rPr>
+              <w:t>23</w:t>
+            </w:r>
+          </w:p>
+        </w:tc>
+        <w:tc>
+          <w:tcPr>
+            <w:tcW w:w="635" w:type="dxa"/>
+          </w:tcPr>
+          <w:p>
+            <w:pPr>
+              <w:spacing w:line="240" w:lineRule="auto"/>
+              <w:rPr>
+                <w:sz w:val="24"/>
+                <w:szCs w:val="24"/>
+              </w:rPr>
+            </w:pPr>
+          </w:p>
+        </w:tc>
+        <w:tc>
+          <w:tcPr>
+            <w:tcW w:w="635" w:type="dxa"/>
+          </w:tcPr>
+          <w:p>
+            <w:pPr>
+              <w:spacing w:line="240" w:lineRule="auto"/>
+              <w:rPr>
+                <w:sz w:val="24"/>
+                <w:szCs w:val="24"/>
+              </w:rPr>
+            </w:pPr>
+            <w:r>
+              <w:rPr>
+                <w:sz w:val="24"/>
+                <w:szCs w:val="24"/>
+              </w:rPr>
+              <w:t>89</w:t>
+            </w:r>
+          </w:p>
+        </w:tc>
+        <w:tc>
+          <w:tcPr>
+            <w:tcW w:w="635" w:type="dxa"/>
+          </w:tcPr>
+          <w:p>
+            <w:pPr>
+              <w:spacing w:line="240" w:lineRule="auto"/>
+              <w:rPr>
+                <w:sz w:val="24"/>
+                <w:szCs w:val="24"/>
+              </w:rPr>
+            </w:pPr>
+          </w:p>
+        </w:tc>
+        <w:tc>
+          <w:tcPr>
+            <w:tcW w:w="635" w:type="dxa"/>
+          </w:tcPr>
+          <w:p>
+            <w:pPr>
+              <w:spacing w:line="240" w:lineRule="auto"/>
+              <w:rPr>
+                <w:sz w:val="24"/>
+                <w:szCs w:val="24"/>
+              </w:rPr>
+            </w:pPr>
+            <w:r>
+              <w:rPr>
+                <w:sz w:val="24"/>
+                <w:szCs w:val="24"/>
+              </w:rPr>
+              <w:t>11</w:t>
+            </w:r>
+          </w:p>
+        </w:tc>
+        <w:tc>
+          <w:tcPr>
+            <w:tcW w:w="635" w:type="dxa"/>
+          </w:tcPr>
+          <w:p>
+            <w:pPr>
+              <w:spacing w:line="240" w:lineRule="auto"/>
+              <w:rPr>
+                <w:sz w:val="24"/>
+                <w:szCs w:val="24"/>
+              </w:rPr>
+            </w:pPr>
+            <w:r>
+              <w:rPr>
+                <w:sz w:val="24"/>
+                <w:szCs w:val="24"/>
+              </w:rPr>
+              <w:t>43</w:t>
+            </w:r>
+          </w:p>
+        </w:tc>
+        <w:tc>
+          <w:tcPr>
+            <w:tcW w:w="635" w:type="dxa"/>
+          </w:tcPr>
+          <w:p>
+            <w:pPr>
+              <w:spacing w:line="240" w:lineRule="auto"/>
+              <w:rPr>
+                <w:sz w:val="24"/>
+                <w:szCs w:val="24"/>
+              </w:rPr>
+            </w:pPr>
+            <w:r>
+              <w:rPr>
+                <w:sz w:val="24"/>
+                <w:szCs w:val="24"/>
+              </w:rPr>
+              <w:t>61</w:t>
+            </w:r>
+          </w:p>
+        </w:tc>
+        <w:tc>
+          <w:tcPr>
+            <w:tcW w:w="635" w:type="dxa"/>
+          </w:tcPr>
+          <w:p>
+            <w:pPr>
+              <w:spacing w:line="240" w:lineRule="auto"/>
+              <w:rPr>
+                <w:sz w:val="24"/>
+                <w:szCs w:val="24"/>
+              </w:rPr>
+            </w:pPr>
+          </w:p>
+        </w:tc>
+        <w:tc>
+          <w:tcPr>
+            <w:tcW w:w="635" w:type="dxa"/>
+          </w:tcPr>
+          <w:p>
+            <w:pPr>
+              <w:spacing w:line="240" w:lineRule="auto"/>
+              <w:rPr>
+                <w:sz w:val="24"/>
+                <w:szCs w:val="24"/>
+              </w:rPr>
+            </w:pPr>
+            <w:r>
+              <w:rPr>
+                <w:sz w:val="24"/>
+                <w:szCs w:val="24"/>
+              </w:rPr>
+              <w:t>31</w:t>
+            </w:r>
+          </w:p>
+        </w:tc>
+      </w:tr>
+    </w:tbl>
+    <w:p>
+      <w:pPr>
+        <w:spacing w:line="240" w:lineRule="auto"/>
+        <w:rPr>
+          <w:sz w:val="24"/>
+          <w:szCs w:val="24"/>
+        </w:rPr>
+      </w:pPr>
     </w:p>
     <w:p>
       <w:pPr>
@@ -1717,29 +4121,6 @@
           <w:szCs w:val="24"/>
         </w:rPr>
       </w:pPr>
-      <w:r>
-        <w:rPr>
-          <w:sz w:val="24"/>
-          <w:szCs w:val="24"/>
-        </w:rPr>
-        <w:t xml:space="preserve">11, 23, 31, 43, 53, 61, 79, </w:t>
-      </w:r>
-      <w:proofErr w:type="gramStart"/>
-      <w:r>
-        <w:rPr>
-          <w:sz w:val="24"/>
-          <w:szCs w:val="24"/>
-        </w:rPr>
-        <w:t>89 ,</w:t>
-      </w:r>
-      <w:proofErr w:type="gramEnd"/>
-      <w:r>
-        <w:rPr>
-          <w:sz w:val="24"/>
-          <w:szCs w:val="24"/>
-        </w:rPr>
-        <w:t xml:space="preserve"> 97</w:t>
-      </w:r>
     </w:p>
     <w:p>
       <w:pPr>
@@ -1749,6 +4130,13 @@
           <w:szCs w:val="24"/>
         </w:rPr>
       </w:pPr>
+      <w:r>
+        <w:rPr>
+          <w:sz w:val="24"/>
+          <w:szCs w:val="24"/>
+        </w:rPr>
+        <w:t>Problem 6:</w:t>
+      </w:r>
     </w:p>
     <w:p>
       <w:pPr>
@@ -1763,7 +4151,7 @@
           <w:sz w:val="24"/>
           <w:szCs w:val="24"/>
         </w:rPr>
-        <w:t>Problem 6:</w:t>
+        <w:t>Is there a difference in the collision rates for problem 4 and problem 5 above?</w:t>
       </w:r>
     </w:p>
     <w:p>
@@ -1774,13 +4162,6 @@
           <w:szCs w:val="24"/>
         </w:rPr>
       </w:pPr>
-      <w:r>
-        <w:rPr>
-          <w:sz w:val="24"/>
-          <w:szCs w:val="24"/>
-        </w:rPr>
-        <w:t>Is there a difference in the collision rates for problem 4 and problem 5 above?</w:t>
-      </w:r>
     </w:p>
     <w:p>
       <w:pPr>
@@ -1790,6 +4171,13 @@
           <w:szCs w:val="24"/>
         </w:rPr>
       </w:pPr>
+      <w:r>
+        <w:rPr>
+          <w:sz w:val="24"/>
+          <w:szCs w:val="24"/>
+        </w:rPr>
+        <w:t>Problem 7:</w:t>
+      </w:r>
     </w:p>
     <w:p>
       <w:pPr>
@@ -1804,23 +4192,15 @@
           <w:sz w:val="24"/>
           <w:szCs w:val="24"/>
         </w:rPr>
-        <w:t>Problem 7:</w:t>
-      </w:r>
-    </w:p>
-    <w:p>
-      <w:pPr>
-        <w:spacing w:line="240" w:lineRule="auto"/>
-        <w:rPr>
-          <w:sz w:val="24"/>
-          <w:szCs w:val="24"/>
-        </w:rPr>
-      </w:pPr>
-      <w:r>
-        <w:rPr>
-          <w:sz w:val="24"/>
-          <w:szCs w:val="24"/>
-        </w:rPr>
-        <w:t xml:space="preserve">Write a program to check the hash index for all numbers between 1 and 1000 using a hash table of 17 and a hash table of size 16, this program is to count the distribution of hash keys generated for each table size. i.e. how many numbers may to key 1, 2, 3 </w:t>
+        <w:t xml:space="preserve">Write a program to check the hash index for all numbers between 1 and 1000 using a hash table of 17 and a hash table of size 16, this program is to count the distribution of hash keys generated for each </w:t>
+      </w:r>
+      <w:r>
+        <w:rPr>
+          <w:sz w:val="24"/>
+          <w:szCs w:val="24"/>
+        </w:rPr>
+        <w:lastRenderedPageBreak/>
+        <w:t xml:space="preserve">table size. i.e. how many numbers may to key 1, 2, 3 </w:t>
       </w:r>
       <w:proofErr w:type="spellStart"/>
       <w:r>
@@ -4925,7 +7305,7 @@
   <w:style w:type="paragraph" w:default="1" w:styleId="Normal">
     <w:name w:val="Normal"/>
     <w:qFormat/>
-    <w:rsid w:val="005D4A56"/>
+    <w:rsid w:val="00AB49E5"/>
     <w:pPr>
       <w:spacing w:before="60" w:after="40" w:line="288" w:lineRule="auto"/>
     </w:pPr>

</xml_diff>

<commit_message>
3, 6, 7 questions
- made code of question 7 smaller/less repetative and added written explaination and output
</commit_message>
<xml_diff>
--- a/Assignments/Ass9.docx
+++ b/Assignments/Ass9.docx
@@ -240,6 +240,7 @@
                       <w:dataBinding w:prefixMappings="xmlns:ns0='http://purl.org/dc/elements/1.1/' xmlns:ns1='http://schemas.openxmlformats.org/package/2006/metadata/core-properties' " w:xpath="/ns1:coreProperties[1]/ns0:title[1]" w:storeItemID="{6C3C8BC8-F283-45AE-878A-BAB7291924A1}"/>
                       <w:text/>
                     </w:sdtPr>
+                    <w:sdtEndPr/>
                     <w:sdtContent>
                       <w:r>
                         <w:rPr>
@@ -274,6 +275,7 @@
                     <w:dataBinding w:prefixMappings="xmlns:ns0='http://purl.org/dc/elements/1.1/' xmlns:ns1='http://schemas.openxmlformats.org/package/2006/metadata/core-properties' " w:xpath="/ns1:coreProperties[1]/ns0:subject[1]" w:storeItemID="{6C3C8BC8-F283-45AE-878A-BAB7291924A1}"/>
                     <w:text/>
                   </w:sdtPr>
+                  <w:sdtEndPr/>
                   <w:sdtContent>
                     <w:p>
                       <w:pPr>
@@ -312,6 +314,7 @@
                     <w:dataBinding w:prefixMappings="xmlns:ns0='http://purl.org/dc/elements/1.1/' xmlns:ns1='http://schemas.openxmlformats.org/package/2006/metadata/core-properties' " w:xpath="/ns1:coreProperties[1]/ns0:creator[1]" w:storeItemID="{6C3C8BC8-F283-45AE-878A-BAB7291924A1}"/>
                     <w:text/>
                   </w:sdtPr>
+                  <w:sdtEndPr/>
                   <w:sdtContent>
                     <w:p>
                       <w:pPr>
@@ -347,7 +350,7 @@
           <w:noProof/>
         </w:rPr>
         <w:pict w14:anchorId="58D431F1">
-          <v:rect id="Rectangle 132" o:spid="_x0000_s1036" style="position:absolute;margin-left:-61.6pt;margin-top:0;width:46.8pt;height:77.75pt;z-index:251664384;visibility:visible;mso-wrap-style:square;mso-width-percent:76;mso-height-percent:98;mso-top-percent:23;mso-wrap-distance-left:9pt;mso-wrap-distance-top:0;mso-wrap-distance-right:9pt;mso-wrap-distance-bottom:0;mso-position-horizontal:right;mso-position-horizontal-relative:margin;mso-position-vertical-relative:page;mso-width-percent:76;mso-height-percent:98;mso-top-percent:23;mso-width-relative:page;mso-height-relative:page;v-text-anchor:bottom" o:gfxdata="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" fillcolor="#4f81bd [3204]" stroked="f" strokeweight="2pt">
+          <v:rect id="Rectangle 132" o:spid="_x0000_s1036" style="position:absolute;margin-left:-66pt;margin-top:0;width:46.8pt;height:77.75pt;z-index:251664384;visibility:visible;mso-wrap-style:square;mso-width-percent:76;mso-height-percent:98;mso-top-percent:23;mso-wrap-distance-left:9pt;mso-wrap-distance-top:0;mso-wrap-distance-right:9pt;mso-wrap-distance-bottom:0;mso-position-horizontal:right;mso-position-horizontal-relative:margin;mso-position-vertical-relative:page;mso-width-percent:76;mso-height-percent:98;mso-top-percent:23;mso-width-relative:page;mso-height-relative:page;v-text-anchor:bottom" o:gfxdata="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" fillcolor="#4f81bd [3204]" stroked="f" strokeweight="2pt">
             <o:lock v:ext="edit" aspectratio="t"/>
             <v:textbox inset="3.6pt,,3.6pt">
               <w:txbxContent>
@@ -369,6 +372,7 @@
                       <w:calendar w:val="gregorian"/>
                     </w:date>
                   </w:sdtPr>
+                  <w:sdtEndPr/>
                   <w:sdtContent>
                     <w:p>
                       <w:pPr>
@@ -1124,7 +1128,7 @@
           <w:szCs w:val="24"/>
         </w:rPr>
         <w:drawing>
-          <wp:anchor distT="0" distB="0" distL="114300" distR="114300" simplePos="0" relativeHeight="251662336" behindDoc="1" locked="0" layoutInCell="1" allowOverlap="1" wp14:anchorId="77B7AE41" wp14:editId="52610F9D">
+          <wp:anchor distT="0" distB="0" distL="114300" distR="114300" simplePos="0" relativeHeight="251662336" behindDoc="1" locked="0" layoutInCell="1" allowOverlap="1" wp14:anchorId="77B7AE41" wp14:editId="36DE119E">
             <wp:simplePos x="0" y="0"/>
             <wp:positionH relativeFrom="column">
               <wp:posOffset>224790</wp:posOffset>
@@ -2601,6 +2605,16 @@
           <w:szCs w:val="24"/>
         </w:rPr>
       </w:pPr>
+      <w:r>
+        <w:t>Two collisions</w:t>
+      </w:r>
+      <w:r>
+        <w:rPr>
+          <w:sz w:val="24"/>
+          <w:szCs w:val="24"/>
+        </w:rPr>
+        <w:t>.</w:t>
+      </w:r>
     </w:p>
     <w:p>
       <w:pPr>
@@ -2647,19 +2661,92 @@
       <w:pPr>
         <w:spacing w:line="240" w:lineRule="auto"/>
         <w:rPr>
-          <w:color w:val="000000" w:themeColor="text1"/>
-          <w:sz w:val="24"/>
-          <w:szCs w:val="24"/>
-        </w:rPr>
-      </w:pPr>
-      <w:r>
-        <w:rPr>
-          <w:color w:val="000000" w:themeColor="text1"/>
-          <w:sz w:val="24"/>
-          <w:szCs w:val="24"/>
-          <w:highlight w:val="red"/>
-        </w:rPr>
-        <w:t>TBC</w:t>
+          <w:b/>
+          <w:bCs/>
+          <w:sz w:val="24"/>
+          <w:szCs w:val="24"/>
+        </w:rPr>
+      </w:pPr>
+      <w:r>
+        <w:rPr>
+          <w:b/>
+          <w:bCs/>
+          <w:sz w:val="24"/>
+          <w:szCs w:val="24"/>
+        </w:rPr>
+        <w:t xml:space="preserve">Yes, the first </w:t>
+      </w:r>
+      <w:r>
+        <w:rPr>
+          <w:b/>
+          <w:bCs/>
+          <w:sz w:val="24"/>
+          <w:szCs w:val="24"/>
+        </w:rPr>
+        <w:t>problem</w:t>
+      </w:r>
+      <w:r>
+        <w:rPr>
+          <w:b/>
+          <w:bCs/>
+          <w:sz w:val="24"/>
+          <w:szCs w:val="24"/>
+        </w:rPr>
+        <w:t xml:space="preserve"> had no collisions</w:t>
+      </w:r>
+      <w:r>
+        <w:rPr>
+          <w:b/>
+          <w:bCs/>
+          <w:sz w:val="24"/>
+          <w:szCs w:val="24"/>
+        </w:rPr>
+        <w:t>,</w:t>
+      </w:r>
+      <w:r>
+        <w:rPr>
+          <w:b/>
+          <w:bCs/>
+          <w:sz w:val="24"/>
+          <w:szCs w:val="24"/>
+        </w:rPr>
+        <w:t xml:space="preserve"> whereas the second </w:t>
+      </w:r>
+      <w:r>
+        <w:rPr>
+          <w:b/>
+          <w:bCs/>
+          <w:sz w:val="24"/>
+          <w:szCs w:val="24"/>
+        </w:rPr>
+        <w:t>problem had two.</w:t>
+      </w:r>
+      <w:r>
+        <w:rPr>
+          <w:b/>
+          <w:bCs/>
+          <w:sz w:val="24"/>
+          <w:szCs w:val="24"/>
+        </w:rPr>
+        <w:t xml:space="preserve"> So</w:t>
+      </w:r>
+      <w:r>
+        <w:rPr>
+          <w:b/>
+          <w:bCs/>
+          <w:sz w:val="24"/>
+          <w:szCs w:val="24"/>
+        </w:rPr>
+        <w:t>,</w:t>
+      </w:r>
+      <w:r>
+        <w:rPr>
+          <w:b/>
+          <w:bCs/>
+          <w:sz w:val="24"/>
+          <w:szCs w:val="24"/>
+        </w:rPr>
+        <w:t xml:space="preserve"> problem two had a higher collision rate.</w:t>
       </w:r>
     </w:p>
     <w:p>
@@ -3374,11 +3461,10 @@
     <w:p>
       <w:pPr>
         <w:spacing w:line="240" w:lineRule="auto"/>
-        <w:rPr>
-          <w:sz w:val="24"/>
-          <w:szCs w:val="24"/>
-        </w:rPr>
-      </w:pPr>
+      </w:pPr>
+      <w:r>
+        <w:t>One collision.</w:t>
+      </w:r>
     </w:p>
     <w:p>
       <w:pPr>
@@ -4107,11 +4193,10 @@
     <w:p>
       <w:pPr>
         <w:spacing w:line="240" w:lineRule="auto"/>
-        <w:rPr>
-          <w:sz w:val="24"/>
-          <w:szCs w:val="24"/>
-        </w:rPr>
-      </w:pPr>
+      </w:pPr>
+      <w:r>
+        <w:t>Two collisions.</w:t>
+      </w:r>
     </w:p>
     <w:p>
       <w:pPr>
@@ -4158,10 +4243,84 @@
       <w:pPr>
         <w:spacing w:line="240" w:lineRule="auto"/>
         <w:rPr>
-          <w:sz w:val="24"/>
-          <w:szCs w:val="24"/>
-        </w:rPr>
-      </w:pPr>
+          <w:b/>
+          <w:bCs/>
+          <w:sz w:val="24"/>
+          <w:szCs w:val="24"/>
+        </w:rPr>
+      </w:pPr>
+      <w:r>
+        <w:rPr>
+          <w:b/>
+          <w:bCs/>
+          <w:sz w:val="24"/>
+          <w:szCs w:val="24"/>
+        </w:rPr>
+        <w:t xml:space="preserve">The was a </w:t>
+      </w:r>
+      <w:r>
+        <w:rPr>
+          <w:b/>
+          <w:bCs/>
+          <w:sz w:val="24"/>
+          <w:szCs w:val="24"/>
+        </w:rPr>
+        <w:t>small difference. Problem 4 had one collision</w:t>
+      </w:r>
+      <w:r>
+        <w:rPr>
+          <w:b/>
+          <w:bCs/>
+          <w:sz w:val="24"/>
+          <w:szCs w:val="24"/>
+        </w:rPr>
+        <w:t>,</w:t>
+      </w:r>
+      <w:r>
+        <w:rPr>
+          <w:b/>
+          <w:bCs/>
+          <w:sz w:val="24"/>
+          <w:szCs w:val="24"/>
+        </w:rPr>
+        <w:t xml:space="preserve"> and problem </w:t>
+      </w:r>
+      <w:r>
+        <w:rPr>
+          <w:b/>
+          <w:bCs/>
+          <w:sz w:val="24"/>
+          <w:szCs w:val="24"/>
+        </w:rPr>
+        <w:t>5 had two. So</w:t>
+      </w:r>
+      <w:r>
+        <w:rPr>
+          <w:b/>
+          <w:bCs/>
+          <w:sz w:val="24"/>
+          <w:szCs w:val="24"/>
+        </w:rPr>
+        <w:t>,</w:t>
+      </w:r>
+      <w:r>
+        <w:rPr>
+          <w:b/>
+          <w:bCs/>
+          <w:sz w:val="24"/>
+          <w:szCs w:val="24"/>
+        </w:rPr>
+        <w:t xml:space="preserve"> the number of collisions increased with a hashtable size of </w:t>
+      </w:r>
+      <w:r>
+        <w:rPr>
+          <w:b/>
+          <w:bCs/>
+          <w:sz w:val="24"/>
+          <w:szCs w:val="24"/>
+        </w:rPr>
+        <w:t>16 instead of 17.</w:t>
+      </w:r>
     </w:p>
     <w:p>
       <w:pPr>
@@ -4171,13 +4330,6 @@
           <w:szCs w:val="24"/>
         </w:rPr>
       </w:pPr>
-      <w:r>
-        <w:rPr>
-          <w:sz w:val="24"/>
-          <w:szCs w:val="24"/>
-        </w:rPr>
-        <w:t>Problem 7:</w:t>
-      </w:r>
     </w:p>
     <w:p>
       <w:pPr>
@@ -4192,45 +4344,1369 @@
           <w:sz w:val="24"/>
           <w:szCs w:val="24"/>
         </w:rPr>
-        <w:t xml:space="preserve">Write a program to check the hash index for all numbers between 1 and 1000 using a hash table of 17 and a hash table of size 16, this program is to count the distribution of hash keys generated for each </w:t>
-      </w:r>
-      <w:r>
-        <w:rPr>
-          <w:sz w:val="24"/>
-          <w:szCs w:val="24"/>
-        </w:rPr>
-        <w:lastRenderedPageBreak/>
-        <w:t xml:space="preserve">table size. i.e. how many numbers may to key 1, 2, 3 </w:t>
-      </w:r>
-      <w:proofErr w:type="spellStart"/>
-      <w:r>
-        <w:rPr>
-          <w:sz w:val="24"/>
-          <w:szCs w:val="24"/>
-        </w:rPr>
-        <w:t>etc</w:t>
-      </w:r>
-      <w:proofErr w:type="spellEnd"/>
-      <w:r>
-        <w:rPr>
-          <w:sz w:val="24"/>
-          <w:szCs w:val="24"/>
-        </w:rPr>
-        <w:t xml:space="preserve"> for table size 17 and for table size 16. </w:t>
-      </w:r>
-      <w:r>
-        <w:rPr>
-          <w:b/>
-          <w:sz w:val="24"/>
-          <w:szCs w:val="24"/>
-        </w:rPr>
-        <w:t>What do your results tell you?</w:t>
+        <w:t>Problem 7:</w:t>
       </w:r>
     </w:p>
     <w:p>
       <w:pPr>
         <w:spacing w:line="240" w:lineRule="auto"/>
         <w:rPr>
+          <w:sz w:val="24"/>
+          <w:szCs w:val="24"/>
+        </w:rPr>
+      </w:pPr>
+      <w:r>
+        <w:rPr>
+          <w:sz w:val="24"/>
+          <w:szCs w:val="24"/>
+        </w:rPr>
+        <w:lastRenderedPageBreak/>
+        <w:t xml:space="preserve">Write a program to check the hash index for all numbers between 1 and 1000 using a hash table of 17 and a hash table of size 16, this program is to count the distribution of hash keys generated for each table size. i.e. how many numbers may to key 1, 2, 3 </w:t>
+      </w:r>
+      <w:proofErr w:type="spellStart"/>
+      <w:r>
+        <w:rPr>
+          <w:sz w:val="24"/>
+          <w:szCs w:val="24"/>
+        </w:rPr>
+        <w:t>etc</w:t>
+      </w:r>
+      <w:proofErr w:type="spellEnd"/>
+      <w:r>
+        <w:rPr>
+          <w:sz w:val="24"/>
+          <w:szCs w:val="24"/>
+        </w:rPr>
+        <w:t xml:space="preserve"> for table size 17 and for table size 16. </w:t>
+      </w:r>
+      <w:r>
+        <w:rPr>
+          <w:b/>
+          <w:sz w:val="24"/>
+          <w:szCs w:val="24"/>
+        </w:rPr>
+        <w:t>What do your results tell you?</w:t>
+      </w:r>
+    </w:p>
+    <w:p>
+      <w:pPr>
+        <w:spacing w:line="240" w:lineRule="auto"/>
+        <w:rPr>
+          <w:b/>
+          <w:sz w:val="24"/>
+          <w:szCs w:val="24"/>
+        </w:rPr>
+      </w:pPr>
+    </w:p>
+    <w:p>
+      <w:pPr>
+        <w:spacing w:line="240" w:lineRule="auto"/>
+        <w:rPr>
+          <w:b/>
+          <w:sz w:val="24"/>
+          <w:szCs w:val="24"/>
+        </w:rPr>
+      </w:pPr>
+      <w:r>
+        <w:rPr>
+          <w:b/>
+          <w:sz w:val="24"/>
+          <w:szCs w:val="24"/>
+        </w:rPr>
+        <w:t xml:space="preserve">The keys are mostly evenly spread in both </w:t>
+      </w:r>
+      <w:r>
+        <w:rPr>
+          <w:b/>
+          <w:sz w:val="24"/>
+          <w:szCs w:val="24"/>
+        </w:rPr>
+        <w:t xml:space="preserve">table sizes. Overall, table size 16 has </w:t>
+      </w:r>
+      <w:r>
+        <w:rPr>
+          <w:b/>
+          <w:sz w:val="24"/>
+          <w:szCs w:val="24"/>
+        </w:rPr>
+        <w:t xml:space="preserve">more numbers mapping to each index than table size 17 (because there is less room in the table). </w:t>
+      </w:r>
+      <w:r>
+        <w:rPr>
+          <w:b/>
+          <w:sz w:val="24"/>
+          <w:szCs w:val="24"/>
+        </w:rPr>
+        <w:t xml:space="preserve">Size 16 has roughly half of the </w:t>
+      </w:r>
+      <w:r>
+        <w:rPr>
+          <w:b/>
+          <w:sz w:val="24"/>
+          <w:szCs w:val="24"/>
+        </w:rPr>
+        <w:t xml:space="preserve">key with 63 numbers mapped to them and half with </w:t>
+      </w:r>
+      <w:r>
+        <w:rPr>
+          <w:b/>
+          <w:sz w:val="24"/>
+          <w:szCs w:val="24"/>
+        </w:rPr>
+        <w:t xml:space="preserve">62. Size 17 is a more even distribution because most of the keys have 59 </w:t>
+      </w:r>
+      <w:r>
+        <w:rPr>
+          <w:b/>
+          <w:sz w:val="24"/>
+          <w:szCs w:val="24"/>
+        </w:rPr>
+        <w:t>numbers, and only a few have 58. Taking this into account, size 17 is a better hash size choice. It is also a prime number.</w:t>
+      </w:r>
+    </w:p>
+    <w:p>
+      <w:pPr>
+        <w:spacing w:line="240" w:lineRule="auto"/>
+        <w:rPr>
+          <w:b/>
+          <w:sz w:val="24"/>
+          <w:szCs w:val="24"/>
+        </w:rPr>
+      </w:pPr>
+    </w:p>
+    <w:tbl>
+      <w:tblPr>
+        <w:tblStyle w:val="TableGrid"/>
+        <w:tblW w:w="0" w:type="auto"/>
+        <w:tblLook w:val="04A0" w:firstRow="1" w:lastRow="0" w:firstColumn="1" w:lastColumn="0" w:noHBand="0" w:noVBand="1"/>
+      </w:tblPr>
+      <w:tblGrid>
+        <w:gridCol w:w="10152"/>
+      </w:tblGrid>
+      <w:tr>
+        <w:tc>
+          <w:tcPr>
+            <w:tcW w:w="10152" w:type="dxa"/>
+          </w:tcPr>
+          <w:p>
+            <w:pPr>
+              <w:spacing w:line="240" w:lineRule="auto"/>
+              <w:rPr>
+                <w:bCs/>
+                <w:sz w:val="24"/>
+                <w:szCs w:val="24"/>
+              </w:rPr>
+            </w:pPr>
+            <w:r>
+              <w:rPr>
+                <w:b/>
+                <w:sz w:val="24"/>
+                <w:szCs w:val="24"/>
+              </w:rPr>
+              <w:t>HashIndexCheck.java</w:t>
+            </w:r>
+          </w:p>
+          <w:p>
+            <w:pPr>
+              <w:spacing w:line="240" w:lineRule="auto"/>
+              <w:rPr>
+                <w:bCs/>
+                <w:sz w:val="24"/>
+                <w:szCs w:val="24"/>
+              </w:rPr>
+            </w:pPr>
+          </w:p>
+          <w:p>
+            <w:pPr>
+              <w:spacing w:line="240" w:lineRule="auto"/>
+              <w:rPr>
+                <w:rFonts w:ascii="Consolas" w:hAnsi="Consolas"/>
+                <w:bCs/>
+                <w:sz w:val="24"/>
+                <w:szCs w:val="24"/>
+              </w:rPr>
+            </w:pPr>
+            <w:r>
+              <w:rPr>
+                <w:rFonts w:ascii="Consolas" w:hAnsi="Consolas"/>
+                <w:bCs/>
+                <w:sz w:val="24"/>
+                <w:szCs w:val="24"/>
+              </w:rPr>
+              <w:t>package Ass9_</w:t>
+            </w:r>
+            <w:proofErr w:type="gramStart"/>
+            <w:r>
+              <w:rPr>
+                <w:rFonts w:ascii="Consolas" w:hAnsi="Consolas"/>
+                <w:bCs/>
+                <w:sz w:val="24"/>
+                <w:szCs w:val="24"/>
+              </w:rPr>
+              <w:t>2230;</w:t>
+            </w:r>
+            <w:proofErr w:type="gramEnd"/>
+          </w:p>
+          <w:p>
+            <w:pPr>
+              <w:spacing w:line="240" w:lineRule="auto"/>
+              <w:rPr>
+                <w:rFonts w:ascii="Consolas" w:hAnsi="Consolas"/>
+                <w:bCs/>
+                <w:sz w:val="24"/>
+                <w:szCs w:val="24"/>
+              </w:rPr>
+            </w:pPr>
+          </w:p>
+          <w:p>
+            <w:pPr>
+              <w:spacing w:line="240" w:lineRule="auto"/>
+              <w:rPr>
+                <w:rFonts w:ascii="Consolas" w:hAnsi="Consolas"/>
+                <w:bCs/>
+                <w:sz w:val="24"/>
+                <w:szCs w:val="24"/>
+              </w:rPr>
+            </w:pPr>
+            <w:r>
+              <w:rPr>
+                <w:rFonts w:ascii="Consolas" w:hAnsi="Consolas"/>
+                <w:bCs/>
+                <w:sz w:val="24"/>
+                <w:szCs w:val="24"/>
+              </w:rPr>
+              <w:t xml:space="preserve">public class </w:t>
+            </w:r>
+            <w:proofErr w:type="spellStart"/>
+            <w:r>
+              <w:rPr>
+                <w:rFonts w:ascii="Consolas" w:hAnsi="Consolas"/>
+                <w:bCs/>
+                <w:sz w:val="24"/>
+                <w:szCs w:val="24"/>
+              </w:rPr>
+              <w:t>HashIndexCheck</w:t>
+            </w:r>
+            <w:proofErr w:type="spellEnd"/>
+            <w:r>
+              <w:rPr>
+                <w:rFonts w:ascii="Consolas" w:hAnsi="Consolas"/>
+                <w:bCs/>
+                <w:sz w:val="24"/>
+                <w:szCs w:val="24"/>
+              </w:rPr>
+              <w:t xml:space="preserve"> {</w:t>
+            </w:r>
+          </w:p>
+          <w:p>
+            <w:pPr>
+              <w:spacing w:line="240" w:lineRule="auto"/>
+              <w:rPr>
+                <w:rFonts w:ascii="Consolas" w:hAnsi="Consolas"/>
+                <w:bCs/>
+                <w:sz w:val="24"/>
+                <w:szCs w:val="24"/>
+              </w:rPr>
+            </w:pPr>
+            <w:r>
+              <w:rPr>
+                <w:rFonts w:ascii="Consolas" w:hAnsi="Consolas"/>
+                <w:bCs/>
+                <w:sz w:val="24"/>
+                <w:szCs w:val="24"/>
+              </w:rPr>
+              <w:t xml:space="preserve">    public static void </w:t>
+            </w:r>
+            <w:proofErr w:type="gramStart"/>
+            <w:r>
+              <w:rPr>
+                <w:rFonts w:ascii="Consolas" w:hAnsi="Consolas"/>
+                <w:bCs/>
+                <w:sz w:val="24"/>
+                <w:szCs w:val="24"/>
+              </w:rPr>
+              <w:t>main(</w:t>
+            </w:r>
+            <w:proofErr w:type="gramEnd"/>
+            <w:r>
+              <w:rPr>
+                <w:rFonts w:ascii="Consolas" w:hAnsi="Consolas"/>
+                <w:bCs/>
+                <w:sz w:val="24"/>
+                <w:szCs w:val="24"/>
+              </w:rPr>
+              <w:t xml:space="preserve">String[] </w:t>
+            </w:r>
+            <w:proofErr w:type="spellStart"/>
+            <w:r>
+              <w:rPr>
+                <w:rFonts w:ascii="Consolas" w:hAnsi="Consolas"/>
+                <w:bCs/>
+                <w:sz w:val="24"/>
+                <w:szCs w:val="24"/>
+              </w:rPr>
+              <w:t>args</w:t>
+            </w:r>
+            <w:proofErr w:type="spellEnd"/>
+            <w:r>
+              <w:rPr>
+                <w:rFonts w:ascii="Consolas" w:hAnsi="Consolas"/>
+                <w:bCs/>
+                <w:sz w:val="24"/>
+                <w:szCs w:val="24"/>
+              </w:rPr>
+              <w:t>) {</w:t>
+            </w:r>
+          </w:p>
+          <w:p>
+            <w:pPr>
+              <w:spacing w:line="240" w:lineRule="auto"/>
+              <w:rPr>
+                <w:rFonts w:ascii="Consolas" w:hAnsi="Consolas"/>
+                <w:bCs/>
+                <w:sz w:val="24"/>
+                <w:szCs w:val="24"/>
+              </w:rPr>
+            </w:pPr>
+            <w:r>
+              <w:rPr>
+                <w:rFonts w:ascii="Consolas" w:hAnsi="Consolas"/>
+                <w:bCs/>
+                <w:sz w:val="24"/>
+                <w:szCs w:val="24"/>
+              </w:rPr>
+              <w:t xml:space="preserve">        </w:t>
+            </w:r>
+            <w:proofErr w:type="spellStart"/>
+            <w:r>
+              <w:rPr>
+                <w:rFonts w:ascii="Consolas" w:hAnsi="Consolas"/>
+                <w:bCs/>
+                <w:sz w:val="24"/>
+                <w:szCs w:val="24"/>
+              </w:rPr>
+              <w:t>System.out.println</w:t>
+            </w:r>
+            <w:proofErr w:type="spellEnd"/>
+            <w:r>
+              <w:rPr>
+                <w:rFonts w:ascii="Consolas" w:hAnsi="Consolas"/>
+                <w:bCs/>
+                <w:sz w:val="24"/>
+                <w:szCs w:val="24"/>
+              </w:rPr>
+              <w:t>("Size 16 hash table"</w:t>
+            </w:r>
+            <w:proofErr w:type="gramStart"/>
+            <w:r>
+              <w:rPr>
+                <w:rFonts w:ascii="Consolas" w:hAnsi="Consolas"/>
+                <w:bCs/>
+                <w:sz w:val="24"/>
+                <w:szCs w:val="24"/>
+              </w:rPr>
+              <w:t>);</w:t>
+            </w:r>
+            <w:proofErr w:type="gramEnd"/>
+          </w:p>
+          <w:p>
+            <w:pPr>
+              <w:spacing w:line="240" w:lineRule="auto"/>
+              <w:rPr>
+                <w:rFonts w:ascii="Consolas" w:hAnsi="Consolas"/>
+                <w:bCs/>
+                <w:sz w:val="24"/>
+                <w:szCs w:val="24"/>
+              </w:rPr>
+            </w:pPr>
+            <w:r>
+              <w:rPr>
+                <w:rFonts w:ascii="Consolas" w:hAnsi="Consolas"/>
+                <w:bCs/>
+                <w:sz w:val="24"/>
+                <w:szCs w:val="24"/>
+              </w:rPr>
+              <w:t xml:space="preserve">        </w:t>
+            </w:r>
+            <w:proofErr w:type="spellStart"/>
+            <w:proofErr w:type="gramStart"/>
+            <w:r>
+              <w:rPr>
+                <w:rFonts w:ascii="Consolas" w:hAnsi="Consolas"/>
+                <w:bCs/>
+                <w:sz w:val="24"/>
+                <w:szCs w:val="24"/>
+              </w:rPr>
+              <w:t>printHashDistribution</w:t>
+            </w:r>
+            <w:proofErr w:type="spellEnd"/>
+            <w:r>
+              <w:rPr>
+                <w:rFonts w:ascii="Consolas" w:hAnsi="Consolas"/>
+                <w:bCs/>
+                <w:sz w:val="24"/>
+                <w:szCs w:val="24"/>
+              </w:rPr>
+              <w:t>(</w:t>
+            </w:r>
+            <w:proofErr w:type="gramEnd"/>
+            <w:r>
+              <w:rPr>
+                <w:rFonts w:ascii="Consolas" w:hAnsi="Consolas"/>
+                <w:bCs/>
+                <w:sz w:val="24"/>
+                <w:szCs w:val="24"/>
+              </w:rPr>
+              <w:t>16);</w:t>
+            </w:r>
+          </w:p>
+          <w:p>
+            <w:pPr>
+              <w:spacing w:line="240" w:lineRule="auto"/>
+              <w:rPr>
+                <w:rFonts w:ascii="Consolas" w:hAnsi="Consolas"/>
+                <w:bCs/>
+                <w:sz w:val="24"/>
+                <w:szCs w:val="24"/>
+              </w:rPr>
+            </w:pPr>
+            <w:r>
+              <w:rPr>
+                <w:rFonts w:ascii="Consolas" w:hAnsi="Consolas"/>
+                <w:bCs/>
+                <w:sz w:val="24"/>
+                <w:szCs w:val="24"/>
+              </w:rPr>
+              <w:t xml:space="preserve">        </w:t>
+            </w:r>
+            <w:proofErr w:type="spellStart"/>
+            <w:r>
+              <w:rPr>
+                <w:rFonts w:ascii="Consolas" w:hAnsi="Consolas"/>
+                <w:bCs/>
+                <w:sz w:val="24"/>
+                <w:szCs w:val="24"/>
+              </w:rPr>
+              <w:t>System.out.println</w:t>
+            </w:r>
+            <w:proofErr w:type="spellEnd"/>
+            <w:r>
+              <w:rPr>
+                <w:rFonts w:ascii="Consolas" w:hAnsi="Consolas"/>
+                <w:bCs/>
+                <w:sz w:val="24"/>
+                <w:szCs w:val="24"/>
+              </w:rPr>
+              <w:t>("Size 17 hash table"</w:t>
+            </w:r>
+            <w:proofErr w:type="gramStart"/>
+            <w:r>
+              <w:rPr>
+                <w:rFonts w:ascii="Consolas" w:hAnsi="Consolas"/>
+                <w:bCs/>
+                <w:sz w:val="24"/>
+                <w:szCs w:val="24"/>
+              </w:rPr>
+              <w:t>);</w:t>
+            </w:r>
+            <w:proofErr w:type="gramEnd"/>
+          </w:p>
+          <w:p>
+            <w:pPr>
+              <w:spacing w:line="240" w:lineRule="auto"/>
+              <w:rPr>
+                <w:rFonts w:ascii="Consolas" w:hAnsi="Consolas"/>
+                <w:bCs/>
+                <w:sz w:val="24"/>
+                <w:szCs w:val="24"/>
+              </w:rPr>
+            </w:pPr>
+            <w:r>
+              <w:rPr>
+                <w:rFonts w:ascii="Consolas" w:hAnsi="Consolas"/>
+                <w:bCs/>
+                <w:sz w:val="24"/>
+                <w:szCs w:val="24"/>
+              </w:rPr>
+              <w:t xml:space="preserve">        </w:t>
+            </w:r>
+            <w:proofErr w:type="spellStart"/>
+            <w:proofErr w:type="gramStart"/>
+            <w:r>
+              <w:rPr>
+                <w:rFonts w:ascii="Consolas" w:hAnsi="Consolas"/>
+                <w:bCs/>
+                <w:sz w:val="24"/>
+                <w:szCs w:val="24"/>
+              </w:rPr>
+              <w:t>printHashDistribution</w:t>
+            </w:r>
+            <w:proofErr w:type="spellEnd"/>
+            <w:r>
+              <w:rPr>
+                <w:rFonts w:ascii="Consolas" w:hAnsi="Consolas"/>
+                <w:bCs/>
+                <w:sz w:val="24"/>
+                <w:szCs w:val="24"/>
+              </w:rPr>
+              <w:t>(</w:t>
+            </w:r>
+            <w:proofErr w:type="gramEnd"/>
+            <w:r>
+              <w:rPr>
+                <w:rFonts w:ascii="Consolas" w:hAnsi="Consolas"/>
+                <w:bCs/>
+                <w:sz w:val="24"/>
+                <w:szCs w:val="24"/>
+              </w:rPr>
+              <w:t>17);</w:t>
+            </w:r>
+          </w:p>
+          <w:p>
+            <w:pPr>
+              <w:spacing w:line="240" w:lineRule="auto"/>
+              <w:rPr>
+                <w:rFonts w:ascii="Consolas" w:hAnsi="Consolas"/>
+                <w:bCs/>
+                <w:sz w:val="24"/>
+                <w:szCs w:val="24"/>
+              </w:rPr>
+            </w:pPr>
+            <w:r>
+              <w:rPr>
+                <w:rFonts w:ascii="Consolas" w:hAnsi="Consolas"/>
+                <w:bCs/>
+                <w:sz w:val="24"/>
+                <w:szCs w:val="24"/>
+              </w:rPr>
+              <w:t xml:space="preserve">    }</w:t>
+            </w:r>
+          </w:p>
+          <w:p>
+            <w:pPr>
+              <w:spacing w:line="240" w:lineRule="auto"/>
+              <w:rPr>
+                <w:rFonts w:ascii="Consolas" w:hAnsi="Consolas"/>
+                <w:bCs/>
+                <w:sz w:val="24"/>
+                <w:szCs w:val="24"/>
+              </w:rPr>
+            </w:pPr>
+          </w:p>
+          <w:p>
+            <w:pPr>
+              <w:spacing w:line="240" w:lineRule="auto"/>
+              <w:rPr>
+                <w:rFonts w:ascii="Consolas" w:hAnsi="Consolas"/>
+                <w:bCs/>
+                <w:sz w:val="24"/>
+                <w:szCs w:val="24"/>
+              </w:rPr>
+            </w:pPr>
+            <w:r>
+              <w:rPr>
+                <w:rFonts w:ascii="Consolas" w:hAnsi="Consolas"/>
+                <w:bCs/>
+                <w:sz w:val="24"/>
+                <w:szCs w:val="24"/>
+              </w:rPr>
+              <w:t xml:space="preserve">    static void </w:t>
+            </w:r>
+            <w:proofErr w:type="spellStart"/>
+            <w:proofErr w:type="gramStart"/>
+            <w:r>
+              <w:rPr>
+                <w:rFonts w:ascii="Consolas" w:hAnsi="Consolas"/>
+                <w:bCs/>
+                <w:sz w:val="24"/>
+                <w:szCs w:val="24"/>
+              </w:rPr>
+              <w:t>printHashDistribution</w:t>
+            </w:r>
+            <w:proofErr w:type="spellEnd"/>
+            <w:r>
+              <w:rPr>
+                <w:rFonts w:ascii="Consolas" w:hAnsi="Consolas"/>
+                <w:bCs/>
+                <w:sz w:val="24"/>
+                <w:szCs w:val="24"/>
+              </w:rPr>
+              <w:t>(</w:t>
+            </w:r>
+            <w:proofErr w:type="gramEnd"/>
+            <w:r>
+              <w:rPr>
+                <w:rFonts w:ascii="Consolas" w:hAnsi="Consolas"/>
+                <w:bCs/>
+                <w:sz w:val="24"/>
+                <w:szCs w:val="24"/>
+              </w:rPr>
+              <w:t xml:space="preserve">int </w:t>
+            </w:r>
+            <w:proofErr w:type="spellStart"/>
+            <w:r>
+              <w:rPr>
+                <w:rFonts w:ascii="Consolas" w:hAnsi="Consolas"/>
+                <w:bCs/>
+                <w:sz w:val="24"/>
+                <w:szCs w:val="24"/>
+              </w:rPr>
+              <w:t>hashsize</w:t>
+            </w:r>
+            <w:proofErr w:type="spellEnd"/>
+            <w:r>
+              <w:rPr>
+                <w:rFonts w:ascii="Consolas" w:hAnsi="Consolas"/>
+                <w:bCs/>
+                <w:sz w:val="24"/>
+                <w:szCs w:val="24"/>
+              </w:rPr>
+              <w:t>) {</w:t>
+            </w:r>
+          </w:p>
+          <w:p>
+            <w:pPr>
+              <w:spacing w:line="240" w:lineRule="auto"/>
+              <w:rPr>
+                <w:rFonts w:ascii="Consolas" w:hAnsi="Consolas"/>
+                <w:bCs/>
+                <w:sz w:val="24"/>
+                <w:szCs w:val="24"/>
+              </w:rPr>
+            </w:pPr>
+            <w:r>
+              <w:rPr>
+                <w:rFonts w:ascii="Consolas" w:hAnsi="Consolas"/>
+                <w:bCs/>
+                <w:sz w:val="24"/>
+                <w:szCs w:val="24"/>
+              </w:rPr>
+              <w:t xml:space="preserve">        int [] </w:t>
+            </w:r>
+            <w:proofErr w:type="spellStart"/>
+            <w:r>
+              <w:rPr>
+                <w:rFonts w:ascii="Consolas" w:hAnsi="Consolas"/>
+                <w:bCs/>
+                <w:sz w:val="24"/>
+                <w:szCs w:val="24"/>
+              </w:rPr>
+              <w:t>keyCount</w:t>
+            </w:r>
+            <w:proofErr w:type="spellEnd"/>
+            <w:r>
+              <w:rPr>
+                <w:rFonts w:ascii="Consolas" w:hAnsi="Consolas"/>
+                <w:bCs/>
+                <w:sz w:val="24"/>
+                <w:szCs w:val="24"/>
+              </w:rPr>
+              <w:t xml:space="preserve"> = new int[</w:t>
+            </w:r>
+            <w:proofErr w:type="spellStart"/>
+            <w:r>
+              <w:rPr>
+                <w:rFonts w:ascii="Consolas" w:hAnsi="Consolas"/>
+                <w:bCs/>
+                <w:sz w:val="24"/>
+                <w:szCs w:val="24"/>
+              </w:rPr>
+              <w:t>hashsize</w:t>
+            </w:r>
+            <w:proofErr w:type="spellEnd"/>
+            <w:proofErr w:type="gramStart"/>
+            <w:r>
+              <w:rPr>
+                <w:rFonts w:ascii="Consolas" w:hAnsi="Consolas"/>
+                <w:bCs/>
+                <w:sz w:val="24"/>
+                <w:szCs w:val="24"/>
+              </w:rPr>
+              <w:t>];</w:t>
+            </w:r>
+            <w:proofErr w:type="gramEnd"/>
+          </w:p>
+          <w:p>
+            <w:pPr>
+              <w:spacing w:line="240" w:lineRule="auto"/>
+              <w:rPr>
+                <w:rFonts w:ascii="Consolas" w:hAnsi="Consolas"/>
+                <w:bCs/>
+                <w:sz w:val="24"/>
+                <w:szCs w:val="24"/>
+              </w:rPr>
+            </w:pPr>
+            <w:r>
+              <w:rPr>
+                <w:rFonts w:ascii="Consolas" w:hAnsi="Consolas"/>
+                <w:bCs/>
+                <w:sz w:val="24"/>
+                <w:szCs w:val="24"/>
+              </w:rPr>
+              <w:t xml:space="preserve">        </w:t>
+            </w:r>
+            <w:proofErr w:type="gramStart"/>
+            <w:r>
+              <w:rPr>
+                <w:rFonts w:ascii="Consolas" w:hAnsi="Consolas"/>
+                <w:bCs/>
+                <w:sz w:val="24"/>
+                <w:szCs w:val="24"/>
+              </w:rPr>
+              <w:t>for(</w:t>
+            </w:r>
+            <w:proofErr w:type="gramEnd"/>
+            <w:r>
+              <w:rPr>
+                <w:rFonts w:ascii="Consolas" w:hAnsi="Consolas"/>
+                <w:bCs/>
+                <w:sz w:val="24"/>
+                <w:szCs w:val="24"/>
+              </w:rPr>
+              <w:t xml:space="preserve">int </w:t>
+            </w:r>
+            <w:proofErr w:type="spellStart"/>
+            <w:r>
+              <w:rPr>
+                <w:rFonts w:ascii="Consolas" w:hAnsi="Consolas"/>
+                <w:bCs/>
+                <w:sz w:val="24"/>
+                <w:szCs w:val="24"/>
+              </w:rPr>
+              <w:t>i</w:t>
+            </w:r>
+            <w:proofErr w:type="spellEnd"/>
+            <w:r>
+              <w:rPr>
+                <w:rFonts w:ascii="Consolas" w:hAnsi="Consolas"/>
+                <w:bCs/>
+                <w:sz w:val="24"/>
+                <w:szCs w:val="24"/>
+              </w:rPr>
+              <w:t xml:space="preserve"> = 1; </w:t>
+            </w:r>
+            <w:proofErr w:type="spellStart"/>
+            <w:r>
+              <w:rPr>
+                <w:rFonts w:ascii="Consolas" w:hAnsi="Consolas"/>
+                <w:bCs/>
+                <w:sz w:val="24"/>
+                <w:szCs w:val="24"/>
+              </w:rPr>
+              <w:t>i</w:t>
+            </w:r>
+            <w:proofErr w:type="spellEnd"/>
+            <w:r>
+              <w:rPr>
+                <w:rFonts w:ascii="Consolas" w:hAnsi="Consolas"/>
+                <w:bCs/>
+                <w:sz w:val="24"/>
+                <w:szCs w:val="24"/>
+              </w:rPr>
+              <w:t xml:space="preserve"> &lt;= 1000; </w:t>
+            </w:r>
+            <w:proofErr w:type="spellStart"/>
+            <w:r>
+              <w:rPr>
+                <w:rFonts w:ascii="Consolas" w:hAnsi="Consolas"/>
+                <w:bCs/>
+                <w:sz w:val="24"/>
+                <w:szCs w:val="24"/>
+              </w:rPr>
+              <w:t>i</w:t>
+            </w:r>
+            <w:proofErr w:type="spellEnd"/>
+            <w:r>
+              <w:rPr>
+                <w:rFonts w:ascii="Consolas" w:hAnsi="Consolas"/>
+                <w:bCs/>
+                <w:sz w:val="24"/>
+                <w:szCs w:val="24"/>
+              </w:rPr>
+              <w:t>++){</w:t>
+            </w:r>
+          </w:p>
+          <w:p>
+            <w:pPr>
+              <w:spacing w:line="240" w:lineRule="auto"/>
+              <w:rPr>
+                <w:rFonts w:ascii="Consolas" w:hAnsi="Consolas"/>
+                <w:bCs/>
+                <w:sz w:val="24"/>
+                <w:szCs w:val="24"/>
+              </w:rPr>
+            </w:pPr>
+            <w:r>
+              <w:rPr>
+                <w:rFonts w:ascii="Consolas" w:hAnsi="Consolas"/>
+                <w:bCs/>
+                <w:sz w:val="24"/>
+                <w:szCs w:val="24"/>
+              </w:rPr>
+              <w:t xml:space="preserve">            int key = </w:t>
+            </w:r>
+            <w:proofErr w:type="spellStart"/>
+            <w:r>
+              <w:rPr>
+                <w:rFonts w:ascii="Consolas" w:hAnsi="Consolas"/>
+                <w:bCs/>
+                <w:sz w:val="24"/>
+                <w:szCs w:val="24"/>
+              </w:rPr>
+              <w:t>i</w:t>
+            </w:r>
+            <w:proofErr w:type="spellEnd"/>
+            <w:r>
+              <w:rPr>
+                <w:rFonts w:ascii="Consolas" w:hAnsi="Consolas"/>
+                <w:bCs/>
+                <w:sz w:val="24"/>
+                <w:szCs w:val="24"/>
+              </w:rPr>
+              <w:t xml:space="preserve"> % </w:t>
+            </w:r>
+            <w:proofErr w:type="spellStart"/>
+            <w:proofErr w:type="gramStart"/>
+            <w:r>
+              <w:rPr>
+                <w:rFonts w:ascii="Consolas" w:hAnsi="Consolas"/>
+                <w:bCs/>
+                <w:sz w:val="24"/>
+                <w:szCs w:val="24"/>
+              </w:rPr>
+              <w:t>hashsize</w:t>
+            </w:r>
+            <w:proofErr w:type="spellEnd"/>
+            <w:r>
+              <w:rPr>
+                <w:rFonts w:ascii="Consolas" w:hAnsi="Consolas"/>
+                <w:bCs/>
+                <w:sz w:val="24"/>
+                <w:szCs w:val="24"/>
+              </w:rPr>
+              <w:t>;</w:t>
+            </w:r>
+            <w:proofErr w:type="gramEnd"/>
+          </w:p>
+          <w:p>
+            <w:pPr>
+              <w:spacing w:line="240" w:lineRule="auto"/>
+              <w:rPr>
+                <w:rFonts w:ascii="Consolas" w:hAnsi="Consolas"/>
+                <w:bCs/>
+                <w:sz w:val="24"/>
+                <w:szCs w:val="24"/>
+              </w:rPr>
+            </w:pPr>
+            <w:r>
+              <w:rPr>
+                <w:rFonts w:ascii="Consolas" w:hAnsi="Consolas"/>
+                <w:bCs/>
+                <w:sz w:val="24"/>
+                <w:szCs w:val="24"/>
+              </w:rPr>
+              <w:t xml:space="preserve">            </w:t>
+            </w:r>
+            <w:proofErr w:type="spellStart"/>
+            <w:r>
+              <w:rPr>
+                <w:rFonts w:ascii="Consolas" w:hAnsi="Consolas"/>
+                <w:bCs/>
+                <w:sz w:val="24"/>
+                <w:szCs w:val="24"/>
+              </w:rPr>
+              <w:t>keyCount</w:t>
+            </w:r>
+            <w:proofErr w:type="spellEnd"/>
+            <w:r>
+              <w:rPr>
+                <w:rFonts w:ascii="Consolas" w:hAnsi="Consolas"/>
+                <w:bCs/>
+                <w:sz w:val="24"/>
+                <w:szCs w:val="24"/>
+              </w:rPr>
+              <w:t>[key]+</w:t>
+            </w:r>
+            <w:proofErr w:type="gramStart"/>
+            <w:r>
+              <w:rPr>
+                <w:rFonts w:ascii="Consolas" w:hAnsi="Consolas"/>
+                <w:bCs/>
+                <w:sz w:val="24"/>
+                <w:szCs w:val="24"/>
+              </w:rPr>
+              <w:t>+;</w:t>
+            </w:r>
+            <w:proofErr w:type="gramEnd"/>
+          </w:p>
+          <w:p>
+            <w:pPr>
+              <w:spacing w:line="240" w:lineRule="auto"/>
+              <w:rPr>
+                <w:rFonts w:ascii="Consolas" w:hAnsi="Consolas"/>
+                <w:bCs/>
+                <w:sz w:val="24"/>
+                <w:szCs w:val="24"/>
+              </w:rPr>
+            </w:pPr>
+            <w:r>
+              <w:rPr>
+                <w:rFonts w:ascii="Consolas" w:hAnsi="Consolas"/>
+                <w:bCs/>
+                <w:sz w:val="24"/>
+                <w:szCs w:val="24"/>
+              </w:rPr>
+              <w:t xml:space="preserve">        }</w:t>
+            </w:r>
+          </w:p>
+          <w:p>
+            <w:pPr>
+              <w:spacing w:line="240" w:lineRule="auto"/>
+              <w:rPr>
+                <w:rFonts w:ascii="Consolas" w:hAnsi="Consolas"/>
+                <w:bCs/>
+                <w:sz w:val="24"/>
+                <w:szCs w:val="24"/>
+              </w:rPr>
+            </w:pPr>
+            <w:r>
+              <w:rPr>
+                <w:rFonts w:ascii="Consolas" w:hAnsi="Consolas"/>
+                <w:bCs/>
+                <w:sz w:val="24"/>
+                <w:szCs w:val="24"/>
+              </w:rPr>
+              <w:t xml:space="preserve">        </w:t>
+            </w:r>
+            <w:proofErr w:type="gramStart"/>
+            <w:r>
+              <w:rPr>
+                <w:rFonts w:ascii="Consolas" w:hAnsi="Consolas"/>
+                <w:bCs/>
+                <w:sz w:val="24"/>
+                <w:szCs w:val="24"/>
+              </w:rPr>
+              <w:t>for(</w:t>
+            </w:r>
+            <w:proofErr w:type="gramEnd"/>
+            <w:r>
+              <w:rPr>
+                <w:rFonts w:ascii="Consolas" w:hAnsi="Consolas"/>
+                <w:bCs/>
+                <w:sz w:val="24"/>
+                <w:szCs w:val="24"/>
+              </w:rPr>
+              <w:t xml:space="preserve">int </w:t>
+            </w:r>
+            <w:proofErr w:type="spellStart"/>
+            <w:r>
+              <w:rPr>
+                <w:rFonts w:ascii="Consolas" w:hAnsi="Consolas"/>
+                <w:bCs/>
+                <w:sz w:val="24"/>
+                <w:szCs w:val="24"/>
+              </w:rPr>
+              <w:t>i</w:t>
+            </w:r>
+            <w:proofErr w:type="spellEnd"/>
+            <w:r>
+              <w:rPr>
+                <w:rFonts w:ascii="Consolas" w:hAnsi="Consolas"/>
+                <w:bCs/>
+                <w:sz w:val="24"/>
+                <w:szCs w:val="24"/>
+              </w:rPr>
+              <w:t xml:space="preserve"> = 0; </w:t>
+            </w:r>
+            <w:proofErr w:type="spellStart"/>
+            <w:r>
+              <w:rPr>
+                <w:rFonts w:ascii="Consolas" w:hAnsi="Consolas"/>
+                <w:bCs/>
+                <w:sz w:val="24"/>
+                <w:szCs w:val="24"/>
+              </w:rPr>
+              <w:t>i</w:t>
+            </w:r>
+            <w:proofErr w:type="spellEnd"/>
+            <w:r>
+              <w:rPr>
+                <w:rFonts w:ascii="Consolas" w:hAnsi="Consolas"/>
+                <w:bCs/>
+                <w:sz w:val="24"/>
+                <w:szCs w:val="24"/>
+              </w:rPr>
+              <w:t xml:space="preserve"> &lt; </w:t>
+            </w:r>
+            <w:proofErr w:type="spellStart"/>
+            <w:r>
+              <w:rPr>
+                <w:rFonts w:ascii="Consolas" w:hAnsi="Consolas"/>
+                <w:bCs/>
+                <w:sz w:val="24"/>
+                <w:szCs w:val="24"/>
+              </w:rPr>
+              <w:t>hashsize</w:t>
+            </w:r>
+            <w:proofErr w:type="spellEnd"/>
+            <w:r>
+              <w:rPr>
+                <w:rFonts w:ascii="Consolas" w:hAnsi="Consolas"/>
+                <w:bCs/>
+                <w:sz w:val="24"/>
+                <w:szCs w:val="24"/>
+              </w:rPr>
+              <w:t xml:space="preserve">; </w:t>
+            </w:r>
+            <w:proofErr w:type="spellStart"/>
+            <w:r>
+              <w:rPr>
+                <w:rFonts w:ascii="Consolas" w:hAnsi="Consolas"/>
+                <w:bCs/>
+                <w:sz w:val="24"/>
+                <w:szCs w:val="24"/>
+              </w:rPr>
+              <w:t>i</w:t>
+            </w:r>
+            <w:proofErr w:type="spellEnd"/>
+            <w:r>
+              <w:rPr>
+                <w:rFonts w:ascii="Consolas" w:hAnsi="Consolas"/>
+                <w:bCs/>
+                <w:sz w:val="24"/>
+                <w:szCs w:val="24"/>
+              </w:rPr>
+              <w:t>++) {</w:t>
+            </w:r>
+          </w:p>
+          <w:p>
+            <w:pPr>
+              <w:spacing w:line="240" w:lineRule="auto"/>
+              <w:rPr>
+                <w:rFonts w:ascii="Consolas" w:hAnsi="Consolas"/>
+                <w:bCs/>
+                <w:sz w:val="24"/>
+                <w:szCs w:val="24"/>
+              </w:rPr>
+            </w:pPr>
+            <w:r>
+              <w:rPr>
+                <w:rFonts w:ascii="Consolas" w:hAnsi="Consolas"/>
+                <w:bCs/>
+                <w:sz w:val="24"/>
+                <w:szCs w:val="24"/>
+              </w:rPr>
+              <w:t xml:space="preserve">            </w:t>
+            </w:r>
+            <w:proofErr w:type="spellStart"/>
+            <w:r>
+              <w:rPr>
+                <w:rFonts w:ascii="Consolas" w:hAnsi="Consolas"/>
+                <w:bCs/>
+                <w:sz w:val="24"/>
+                <w:szCs w:val="24"/>
+              </w:rPr>
+              <w:t>System.out.println</w:t>
+            </w:r>
+            <w:proofErr w:type="spellEnd"/>
+            <w:r>
+              <w:rPr>
+                <w:rFonts w:ascii="Consolas" w:hAnsi="Consolas"/>
+                <w:bCs/>
+                <w:sz w:val="24"/>
+                <w:szCs w:val="24"/>
+              </w:rPr>
+              <w:t>(</w:t>
+            </w:r>
+            <w:proofErr w:type="spellStart"/>
+            <w:r>
+              <w:rPr>
+                <w:rFonts w:ascii="Consolas" w:hAnsi="Consolas"/>
+                <w:bCs/>
+                <w:sz w:val="24"/>
+                <w:szCs w:val="24"/>
+              </w:rPr>
+              <w:t>i</w:t>
+            </w:r>
+            <w:proofErr w:type="spellEnd"/>
+            <w:r>
+              <w:rPr>
+                <w:rFonts w:ascii="Consolas" w:hAnsi="Consolas"/>
+                <w:bCs/>
+                <w:sz w:val="24"/>
+                <w:szCs w:val="24"/>
+              </w:rPr>
+              <w:t xml:space="preserve"> + ": " + </w:t>
+            </w:r>
+            <w:proofErr w:type="spellStart"/>
+            <w:r>
+              <w:rPr>
+                <w:rFonts w:ascii="Consolas" w:hAnsi="Consolas"/>
+                <w:bCs/>
+                <w:sz w:val="24"/>
+                <w:szCs w:val="24"/>
+              </w:rPr>
+              <w:t>keyCount</w:t>
+            </w:r>
+            <w:proofErr w:type="spellEnd"/>
+            <w:r>
+              <w:rPr>
+                <w:rFonts w:ascii="Consolas" w:hAnsi="Consolas"/>
+                <w:bCs/>
+                <w:sz w:val="24"/>
+                <w:szCs w:val="24"/>
+              </w:rPr>
+              <w:t>[</w:t>
+            </w:r>
+            <w:proofErr w:type="spellStart"/>
+            <w:r>
+              <w:rPr>
+                <w:rFonts w:ascii="Consolas" w:hAnsi="Consolas"/>
+                <w:bCs/>
+                <w:sz w:val="24"/>
+                <w:szCs w:val="24"/>
+              </w:rPr>
+              <w:t>i</w:t>
+            </w:r>
+            <w:proofErr w:type="spellEnd"/>
+            <w:r>
+              <w:rPr>
+                <w:rFonts w:ascii="Consolas" w:hAnsi="Consolas"/>
+                <w:bCs/>
+                <w:sz w:val="24"/>
+                <w:szCs w:val="24"/>
+              </w:rPr>
+              <w:t>] + " "</w:t>
+            </w:r>
+            <w:proofErr w:type="gramStart"/>
+            <w:r>
+              <w:rPr>
+                <w:rFonts w:ascii="Consolas" w:hAnsi="Consolas"/>
+                <w:bCs/>
+                <w:sz w:val="24"/>
+                <w:szCs w:val="24"/>
+              </w:rPr>
+              <w:t>);</w:t>
+            </w:r>
+            <w:proofErr w:type="gramEnd"/>
+          </w:p>
+          <w:p>
+            <w:pPr>
+              <w:spacing w:line="240" w:lineRule="auto"/>
+              <w:rPr>
+                <w:rFonts w:ascii="Consolas" w:hAnsi="Consolas"/>
+                <w:bCs/>
+                <w:sz w:val="24"/>
+                <w:szCs w:val="24"/>
+              </w:rPr>
+            </w:pPr>
+            <w:r>
+              <w:rPr>
+                <w:rFonts w:ascii="Consolas" w:hAnsi="Consolas"/>
+                <w:bCs/>
+                <w:sz w:val="24"/>
+                <w:szCs w:val="24"/>
+              </w:rPr>
+              <w:t xml:space="preserve">        }</w:t>
+            </w:r>
+          </w:p>
+          <w:p>
+            <w:pPr>
+              <w:spacing w:line="240" w:lineRule="auto"/>
+              <w:rPr>
+                <w:rFonts w:ascii="Consolas" w:hAnsi="Consolas"/>
+                <w:bCs/>
+                <w:sz w:val="24"/>
+                <w:szCs w:val="24"/>
+              </w:rPr>
+            </w:pPr>
+            <w:r>
+              <w:rPr>
+                <w:rFonts w:ascii="Consolas" w:hAnsi="Consolas"/>
+                <w:bCs/>
+                <w:sz w:val="24"/>
+                <w:szCs w:val="24"/>
+              </w:rPr>
+              <w:t xml:space="preserve">    }</w:t>
+            </w:r>
+          </w:p>
+          <w:p>
+            <w:pPr>
+              <w:spacing w:line="240" w:lineRule="auto"/>
+              <w:rPr>
+                <w:rFonts w:ascii="Consolas" w:hAnsi="Consolas"/>
+                <w:bCs/>
+                <w:sz w:val="24"/>
+                <w:szCs w:val="24"/>
+              </w:rPr>
+            </w:pPr>
+            <w:r>
+              <w:rPr>
+                <w:rFonts w:ascii="Consolas" w:hAnsi="Consolas"/>
+                <w:bCs/>
+                <w:sz w:val="24"/>
+                <w:szCs w:val="24"/>
+              </w:rPr>
+              <w:t>}</w:t>
+            </w:r>
+          </w:p>
+        </w:tc>
+      </w:tr>
+    </w:tbl>
+    <w:p>
+      <w:pPr>
+        <w:spacing w:line="240" w:lineRule="auto"/>
+        <w:rPr>
+          <w:b/>
+          <w:sz w:val="24"/>
+          <w:szCs w:val="24"/>
+        </w:rPr>
+      </w:pPr>
+    </w:p>
+    <w:tbl>
+      <w:tblPr>
+        <w:tblStyle w:val="TableGrid"/>
+        <w:tblW w:w="0" w:type="auto"/>
+        <w:tblLook w:val="04A0" w:firstRow="1" w:lastRow="0" w:firstColumn="1" w:lastColumn="0" w:noHBand="0" w:noVBand="1"/>
+      </w:tblPr>
+      <w:tblGrid>
+        <w:gridCol w:w="10152"/>
+      </w:tblGrid>
+      <w:tr>
+        <w:tc>
+          <w:tcPr>
+            <w:tcW w:w="10152" w:type="dxa"/>
+          </w:tcPr>
+          <w:p>
+            <w:pPr>
+              <w:spacing w:line="240" w:lineRule="auto"/>
+              <w:rPr>
+                <w:b/>
+                <w:sz w:val="24"/>
+                <w:szCs w:val="24"/>
+              </w:rPr>
+            </w:pPr>
+            <w:r>
+              <w:rPr>
+                <w:b/>
+                <w:sz w:val="24"/>
+                <w:szCs w:val="24"/>
+              </w:rPr>
+              <w:t>Output</w:t>
+            </w:r>
+          </w:p>
+          <w:p>
+            <w:pPr>
+              <w:spacing w:line="240" w:lineRule="auto"/>
+              <w:rPr>
+                <w:b/>
+                <w:sz w:val="24"/>
+                <w:szCs w:val="24"/>
+              </w:rPr>
+            </w:pPr>
+            <w:r>
+              <w:rPr>
+                <w:b/>
+                <w:sz w:val="24"/>
+                <w:szCs w:val="24"/>
+              </w:rPr>
+              <w:lastRenderedPageBreak/>
+              <w:drawing>
+                <wp:inline distT="0" distB="0" distL="0" distR="0" wp14:anchorId="22010C48" wp14:editId="1D40F967">
+                  <wp:extent cx="6309360" cy="3422015"/>
+                  <wp:effectExtent l="0" t="0" r="0" b="6985"/>
+                  <wp:docPr id="346245215" name="Picture 1"/>
+                  <wp:cNvGraphicFramePr>
+                    <a:graphicFrameLocks xmlns:a="http://schemas.openxmlformats.org/drawingml/2006/main" noChangeAspect="1"/>
+                  </wp:cNvGraphicFramePr>
+                  <a:graphic xmlns:a="http://schemas.openxmlformats.org/drawingml/2006/main">
+                    <a:graphicData uri="http://schemas.openxmlformats.org/drawingml/2006/picture">
+                      <pic:pic xmlns:pic="http://schemas.openxmlformats.org/drawingml/2006/picture">
+                        <pic:nvPicPr>
+                          <pic:cNvPr id="346245215" name=""/>
+                          <pic:cNvPicPr/>
+                        </pic:nvPicPr>
+                        <pic:blipFill>
+                          <a:blip r:embed="rId14"/>
+                          <a:stretch>
+                            <a:fillRect/>
+                          </a:stretch>
+                        </pic:blipFill>
+                        <pic:spPr>
+                          <a:xfrm>
+                            <a:off x="0" y="0"/>
+                            <a:ext cx="6309360" cy="3422015"/>
+                          </a:xfrm>
+                          <a:prstGeom prst="rect">
+                            <a:avLst/>
+                          </a:prstGeom>
+                        </pic:spPr>
+                      </pic:pic>
+                    </a:graphicData>
+                  </a:graphic>
+                </wp:inline>
+              </w:drawing>
+            </w:r>
+          </w:p>
+          <w:p>
+            <w:pPr>
+              <w:spacing w:line="240" w:lineRule="auto"/>
+              <w:rPr>
+                <w:b/>
+                <w:sz w:val="24"/>
+                <w:szCs w:val="24"/>
+              </w:rPr>
+            </w:pPr>
+            <w:r>
+              <w:rPr>
+                <w:b/>
+                <w:sz w:val="24"/>
+                <w:szCs w:val="24"/>
+              </w:rPr>
+              <w:drawing>
+                <wp:inline distT="0" distB="0" distL="0" distR="0" wp14:anchorId="17E569A2" wp14:editId="57121AAE">
+                  <wp:extent cx="6309360" cy="4256405"/>
+                  <wp:effectExtent l="0" t="0" r="0" b="0"/>
+                  <wp:docPr id="229819601" name="Picture 1"/>
+                  <wp:cNvGraphicFramePr>
+                    <a:graphicFrameLocks xmlns:a="http://schemas.openxmlformats.org/drawingml/2006/main" noChangeAspect="1"/>
+                  </wp:cNvGraphicFramePr>
+                  <a:graphic xmlns:a="http://schemas.openxmlformats.org/drawingml/2006/main">
+                    <a:graphicData uri="http://schemas.openxmlformats.org/drawingml/2006/picture">
+                      <pic:pic xmlns:pic="http://schemas.openxmlformats.org/drawingml/2006/picture">
+                        <pic:nvPicPr>
+                          <pic:cNvPr id="229819601" name=""/>
+                          <pic:cNvPicPr/>
+                        </pic:nvPicPr>
+                        <pic:blipFill>
+                          <a:blip r:embed="rId15"/>
+                          <a:stretch>
+                            <a:fillRect/>
+                          </a:stretch>
+                        </pic:blipFill>
+                        <pic:spPr>
+                          <a:xfrm>
+                            <a:off x="0" y="0"/>
+                            <a:ext cx="6309360" cy="4256405"/>
+                          </a:xfrm>
+                          <a:prstGeom prst="rect">
+                            <a:avLst/>
+                          </a:prstGeom>
+                        </pic:spPr>
+                      </pic:pic>
+                    </a:graphicData>
+                  </a:graphic>
+                </wp:inline>
+              </w:drawing>
+            </w:r>
+          </w:p>
+        </w:tc>
+      </w:tr>
+    </w:tbl>
+    <w:p>
+      <w:pPr>
+        <w:spacing w:line="240" w:lineRule="auto"/>
+        <w:rPr>
           <w:b/>
           <w:sz w:val="24"/>
           <w:szCs w:val="24"/>
@@ -4238,7 +5714,7 @@
       </w:pPr>
     </w:p>
     <w:sectPr>
-      <w:headerReference w:type="default" r:id="rId14"/>
+      <w:headerReference w:type="default" r:id="rId16"/>
       <w:pgSz w:w="12240" w:h="15840" w:code="1"/>
       <w:pgMar w:top="720" w:right="1080" w:bottom="864" w:left="1224" w:header="706" w:footer="706" w:gutter="0"/>
       <w:cols w:space="720"/>

</xml_diff>